<commit_message>
added inner case of sai
</commit_message>
<xml_diff>
--- a/report.docx
+++ b/report.docx
@@ -771,19 +771,48 @@
       <w:pPr>
         <w:rPr>
           <w:rFonts w:ascii="Times New Roman" w:hAnsi="Times New Roman" w:cs="Times New Roman"/>
-          <w:b/>
-          <w:bCs/>
+        </w:rPr>
+      </w:pPr>
+      <w:r>
+        <w:rPr>
+          <w:rFonts w:ascii="Times New Roman" w:hAnsi="Times New Roman" w:cs="Times New Roman"/>
+          <w:b/>
           <w:sz w:val="28"/>
           <w:szCs w:val="28"/>
-          <w:u w:val="single"/>
-        </w:rPr>
-      </w:pPr>
-      <w:r>
-        <w:rPr>
-          <w:rFonts w:ascii="Times New Roman" w:hAnsi="Times New Roman" w:cs="Times New Roman"/>
-          <w:b/>
+        </w:rPr>
+        <w:t>Inner case</w:t>
+      </w:r>
+      <w:r>
+        <w:rPr>
+          <w:rFonts w:ascii="Times New Roman" w:hAnsi="Times New Roman" w:cs="Times New Roman"/>
+        </w:rPr>
+        <w:ptab w:relativeTo="margin" w:alignment="right" w:leader="dot"/>
+      </w:r>
+      <w:r>
+        <w:rPr>
+          <w:rFonts w:ascii="Times New Roman" w:hAnsi="Times New Roman" w:cs="Times New Roman"/>
+          <w:b/>
+        </w:rPr>
+        <w:t>8-9</w:t>
+      </w:r>
+    </w:p>
+    <w:p>
+      <w:pPr>
+        <w:rPr>
+          <w:rFonts w:ascii="Times New Roman" w:hAnsi="Times New Roman" w:cs="Times New Roman"/>
+          <w:b/>
+          <w:bCs/>
           <w:sz w:val="28"/>
           <w:szCs w:val="28"/>
+          <w:u w:val="single"/>
+        </w:rPr>
+      </w:pPr>
+      <w:r>
+        <w:rPr>
+          <w:rFonts w:ascii="Times New Roman" w:hAnsi="Times New Roman" w:cs="Times New Roman"/>
+          <w:b/>
+          <w:sz w:val="28"/>
+          <w:szCs w:val="28"/>
         </w:rPr>
         <w:t>Processing unit</w:t>
       </w:r>
@@ -798,7 +827,21 @@
           <w:rFonts w:ascii="Times New Roman" w:hAnsi="Times New Roman" w:cs="Times New Roman"/>
           <w:b/>
         </w:rPr>
-        <w:t>8-9</w:t>
+        <w:t>10</w:t>
+      </w:r>
+      <w:r>
+        <w:rPr>
+          <w:rFonts w:ascii="Times New Roman" w:hAnsi="Times New Roman" w:cs="Times New Roman"/>
+          <w:b/>
+        </w:rPr>
+        <w:t>-</w:t>
+      </w:r>
+      <w:r>
+        <w:rPr>
+          <w:rFonts w:ascii="Times New Roman" w:hAnsi="Times New Roman" w:cs="Times New Roman"/>
+          <w:b/>
+        </w:rPr>
+        <w:t>11</w:t>
       </w:r>
     </w:p>
     <w:p>
@@ -825,7 +868,7 @@
         <w:rPr>
           <w:rFonts w:ascii="Times New Roman" w:hAnsi="Times New Roman" w:cs="Times New Roman"/>
         </w:rPr>
-        <w:t>8</w:t>
+        <w:t>10</w:t>
       </w:r>
     </w:p>
     <w:p>
@@ -866,7 +909,7 @@
         <w:rPr>
           <w:rFonts w:ascii="Times New Roman" w:hAnsi="Times New Roman"/>
         </w:rPr>
-        <w:t>9</w:t>
+        <w:t>11</w:t>
       </w:r>
     </w:p>
     <w:p>
@@ -896,7 +939,28 @@
           <w:rFonts w:ascii="Times New Roman" w:hAnsi="Times New Roman" w:cs="Times New Roman"/>
           <w:b/>
         </w:rPr>
-        <w:t>10-12</w:t>
+        <w:t>1</w:t>
+      </w:r>
+      <w:r>
+        <w:rPr>
+          <w:rFonts w:ascii="Times New Roman" w:hAnsi="Times New Roman" w:cs="Times New Roman"/>
+          <w:b/>
+        </w:rPr>
+        <w:t>2</w:t>
+      </w:r>
+      <w:r>
+        <w:rPr>
+          <w:rFonts w:ascii="Times New Roman" w:hAnsi="Times New Roman" w:cs="Times New Roman"/>
+          <w:b/>
+        </w:rPr>
+        <w:t>-1</w:t>
+      </w:r>
+      <w:r>
+        <w:rPr>
+          <w:rFonts w:ascii="Times New Roman" w:hAnsi="Times New Roman" w:cs="Times New Roman"/>
+          <w:b/>
+        </w:rPr>
+        <w:t>4</w:t>
       </w:r>
     </w:p>
     <w:p>
@@ -941,45 +1005,36 @@
           <w:sz w:val="20"/>
           <w:szCs w:val="20"/>
         </w:rPr>
-        <w:t>10</w:t>
-      </w:r>
-    </w:p>
-    <w:p>
-      <w:pPr>
-        <w:ind w:firstLine="630"/>
+        <w:t>1</w:t>
+      </w:r>
+      <w:r>
         <w:rPr>
           <w:rFonts w:ascii="Times New Roman" w:hAnsi="Times New Roman" w:cs="Times New Roman"/>
           <w:bCs/>
           <w:sz w:val="20"/>
           <w:szCs w:val="20"/>
         </w:rPr>
-      </w:pPr>
-      <w:r>
-        <w:rPr>
-          <w:rFonts w:ascii="Times New Roman" w:hAnsi="Times New Roman" w:cs="Times New Roman"/>
-          <w:bCs/>
-          <w:sz w:val="24"/>
-          <w:szCs w:val="24"/>
-        </w:rPr>
-        <w:t>Vibration</w:t>
-      </w:r>
-      <w:r>
+        <w:t>2</w:t>
+      </w:r>
+    </w:p>
+    <w:p>
+      <w:pPr>
+        <w:ind w:firstLine="630"/>
         <w:rPr>
           <w:rFonts w:ascii="Times New Roman" w:hAnsi="Times New Roman" w:cs="Times New Roman"/>
           <w:bCs/>
           <w:sz w:val="20"/>
           <w:szCs w:val="20"/>
         </w:rPr>
-        <w:t xml:space="preserve"> </w:t>
-      </w:r>
-      <w:r>
-        <w:rPr>
-          <w:rFonts w:ascii="Times New Roman" w:hAnsi="Times New Roman" w:cs="Times New Roman"/>
-          <w:bCs/>
-          <w:sz w:val="24"/>
-          <w:szCs w:val="24"/>
-        </w:rPr>
-        <w:t>Sensor</w:t>
+      </w:pPr>
+      <w:r>
+        <w:rPr>
+          <w:rFonts w:ascii="Times New Roman" w:hAnsi="Times New Roman" w:cs="Times New Roman"/>
+          <w:bCs/>
+          <w:sz w:val="24"/>
+          <w:szCs w:val="24"/>
+        </w:rPr>
+        <w:t>Vibration</w:t>
       </w:r>
       <w:r>
         <w:rPr>
@@ -994,10 +1049,19 @@
         <w:rPr>
           <w:rFonts w:ascii="Times New Roman" w:hAnsi="Times New Roman" w:cs="Times New Roman"/>
           <w:bCs/>
+          <w:sz w:val="24"/>
+          <w:szCs w:val="24"/>
+        </w:rPr>
+        <w:t>Sensor</w:t>
+      </w:r>
+      <w:r>
+        <w:rPr>
+          <w:rFonts w:ascii="Times New Roman" w:hAnsi="Times New Roman" w:cs="Times New Roman"/>
+          <w:bCs/>
           <w:sz w:val="20"/>
           <w:szCs w:val="20"/>
         </w:rPr>
-        <w:ptab w:relativeTo="margin" w:alignment="right" w:leader="dot"/>
+        <w:t xml:space="preserve"> </w:t>
       </w:r>
       <w:r>
         <w:rPr>
@@ -1006,27 +1070,16 @@
           <w:sz w:val="20"/>
           <w:szCs w:val="20"/>
         </w:rPr>
-        <w:t>10</w:t>
-      </w:r>
-    </w:p>
-    <w:p>
-      <w:pPr>
-        <w:ind w:firstLine="630"/>
+        <w:ptab w:relativeTo="margin" w:alignment="right" w:leader="dot"/>
+      </w:r>
+      <w:r>
         <w:rPr>
           <w:rFonts w:ascii="Times New Roman" w:hAnsi="Times New Roman" w:cs="Times New Roman"/>
           <w:bCs/>
           <w:sz w:val="20"/>
           <w:szCs w:val="20"/>
         </w:rPr>
-      </w:pPr>
-      <w:r>
-        <w:rPr>
-          <w:rFonts w:ascii="Times New Roman" w:hAnsi="Times New Roman" w:cs="Times New Roman"/>
-          <w:bCs/>
-          <w:sz w:val="24"/>
-          <w:szCs w:val="24"/>
-        </w:rPr>
-        <w:t>Temperature</w:t>
+        <w:t>1</w:t>
       </w:r>
       <w:r>
         <w:rPr>
@@ -1035,25 +1088,27 @@
           <w:sz w:val="20"/>
           <w:szCs w:val="20"/>
         </w:rPr>
-        <w:t xml:space="preserve"> </w:t>
-      </w:r>
-      <w:r>
-        <w:rPr>
-          <w:rFonts w:ascii="Times New Roman" w:hAnsi="Times New Roman" w:cs="Times New Roman"/>
-          <w:bCs/>
-          <w:sz w:val="24"/>
-          <w:szCs w:val="24"/>
-        </w:rPr>
-        <w:t>Sensor</w:t>
-      </w:r>
-      <w:r>
+        <w:t>2</w:t>
+      </w:r>
+    </w:p>
+    <w:p>
+      <w:pPr>
+        <w:ind w:firstLine="630"/>
         <w:rPr>
           <w:rFonts w:ascii="Times New Roman" w:hAnsi="Times New Roman" w:cs="Times New Roman"/>
           <w:bCs/>
           <w:sz w:val="20"/>
           <w:szCs w:val="20"/>
         </w:rPr>
-        <w:ptab w:relativeTo="margin" w:alignment="right" w:leader="dot"/>
+      </w:pPr>
+      <w:r>
+        <w:rPr>
+          <w:rFonts w:ascii="Times New Roman" w:hAnsi="Times New Roman" w:cs="Times New Roman"/>
+          <w:bCs/>
+          <w:sz w:val="24"/>
+          <w:szCs w:val="24"/>
+        </w:rPr>
+        <w:t>Temperature</w:t>
       </w:r>
       <w:r>
         <w:rPr>
@@ -1062,27 +1117,25 @@
           <w:sz w:val="20"/>
           <w:szCs w:val="20"/>
         </w:rPr>
-        <w:t>10</w:t>
-      </w:r>
-    </w:p>
-    <w:p>
-      <w:pPr>
-        <w:ind w:firstLine="630"/>
+        <w:t xml:space="preserve"> </w:t>
+      </w:r>
+      <w:r>
+        <w:rPr>
+          <w:rFonts w:ascii="Times New Roman" w:hAnsi="Times New Roman" w:cs="Times New Roman"/>
+          <w:bCs/>
+          <w:sz w:val="24"/>
+          <w:szCs w:val="24"/>
+        </w:rPr>
+        <w:t>Sensor</w:t>
+      </w:r>
+      <w:r>
         <w:rPr>
           <w:rFonts w:ascii="Times New Roman" w:hAnsi="Times New Roman" w:cs="Times New Roman"/>
           <w:bCs/>
           <w:sz w:val="20"/>
           <w:szCs w:val="20"/>
         </w:rPr>
-      </w:pPr>
-      <w:r>
-        <w:rPr>
-          <w:rFonts w:ascii="Times New Roman" w:hAnsi="Times New Roman" w:cs="Times New Roman"/>
-          <w:bCs/>
-          <w:sz w:val="24"/>
-          <w:szCs w:val="24"/>
-        </w:rPr>
-        <w:t>Smoke Sensor</w:t>
+        <w:ptab w:relativeTo="margin" w:alignment="right" w:leader="dot"/>
       </w:r>
       <w:r>
         <w:rPr>
@@ -1091,7 +1144,7 @@
           <w:sz w:val="20"/>
           <w:szCs w:val="20"/>
         </w:rPr>
-        <w:ptab w:relativeTo="margin" w:alignment="right" w:leader="dot"/>
+        <w:t>1</w:t>
       </w:r>
       <w:r>
         <w:rPr>
@@ -1100,7 +1153,7 @@
           <w:sz w:val="20"/>
           <w:szCs w:val="20"/>
         </w:rPr>
-        <w:t>11</w:t>
+        <w:t>2</w:t>
       </w:r>
     </w:p>
     <w:p>
@@ -1120,7 +1173,7 @@
           <w:sz w:val="24"/>
           <w:szCs w:val="24"/>
         </w:rPr>
-        <w:t>Rain Sensor</w:t>
+        <w:t>Smoke Sensor</w:t>
       </w:r>
       <w:r>
         <w:rPr>
@@ -1129,7 +1182,7 @@
           <w:sz w:val="20"/>
           <w:szCs w:val="20"/>
         </w:rPr>
-        <w:t xml:space="preserve"> </w:t>
+        <w:ptab w:relativeTo="margin" w:alignment="right" w:leader="dot"/>
       </w:r>
       <w:r>
         <w:rPr>
@@ -1138,7 +1191,7 @@
           <w:sz w:val="20"/>
           <w:szCs w:val="20"/>
         </w:rPr>
-        <w:ptab w:relativeTo="margin" w:alignment="right" w:leader="dot"/>
+        <w:t>1</w:t>
       </w:r>
       <w:r>
         <w:rPr>
@@ -1147,7 +1200,7 @@
           <w:sz w:val="20"/>
           <w:szCs w:val="20"/>
         </w:rPr>
-        <w:t>11</w:t>
+        <w:t>3</w:t>
       </w:r>
     </w:p>
     <w:p>
@@ -1167,7 +1220,7 @@
           <w:sz w:val="24"/>
           <w:szCs w:val="24"/>
         </w:rPr>
-        <w:t>Motion Sensor</w:t>
+        <w:t>Rain Sensor</w:t>
       </w:r>
       <w:r>
         <w:rPr>
@@ -1194,36 +1247,36 @@
           <w:sz w:val="20"/>
           <w:szCs w:val="20"/>
         </w:rPr>
-        <w:t>11</w:t>
-      </w:r>
-    </w:p>
-    <w:p>
-      <w:pPr>
-        <w:ind w:firstLine="630"/>
+        <w:t>1</w:t>
+      </w:r>
+      <w:r>
         <w:rPr>
           <w:rFonts w:ascii="Times New Roman" w:hAnsi="Times New Roman" w:cs="Times New Roman"/>
           <w:bCs/>
           <w:sz w:val="20"/>
           <w:szCs w:val="20"/>
         </w:rPr>
-      </w:pPr>
-      <w:r>
-        <w:rPr>
-          <w:rFonts w:ascii="Times New Roman" w:hAnsi="Times New Roman" w:cs="Times New Roman"/>
-          <w:bCs/>
-          <w:sz w:val="24"/>
-          <w:szCs w:val="24"/>
-        </w:rPr>
-        <w:t>Ultrasonic ranging Sensor</w:t>
-      </w:r>
-      <w:r>
+        <w:t>3</w:t>
+      </w:r>
+    </w:p>
+    <w:p>
+      <w:pPr>
+        <w:ind w:firstLine="630"/>
         <w:rPr>
           <w:rFonts w:ascii="Times New Roman" w:hAnsi="Times New Roman" w:cs="Times New Roman"/>
           <w:bCs/>
           <w:sz w:val="20"/>
           <w:szCs w:val="20"/>
         </w:rPr>
-        <w:t xml:space="preserve"> </w:t>
+      </w:pPr>
+      <w:r>
+        <w:rPr>
+          <w:rFonts w:ascii="Times New Roman" w:hAnsi="Times New Roman" w:cs="Times New Roman"/>
+          <w:bCs/>
+          <w:sz w:val="24"/>
+          <w:szCs w:val="24"/>
+        </w:rPr>
+        <w:t>Motion Sensor</w:t>
       </w:r>
       <w:r>
         <w:rPr>
@@ -1232,7 +1285,7 @@
           <w:sz w:val="20"/>
           <w:szCs w:val="20"/>
         </w:rPr>
-        <w:ptab w:relativeTo="margin" w:alignment="right" w:leader="dot"/>
+        <w:t xml:space="preserve"> </w:t>
       </w:r>
       <w:r>
         <w:rPr>
@@ -1241,27 +1294,16 @@
           <w:sz w:val="20"/>
           <w:szCs w:val="20"/>
         </w:rPr>
-        <w:t>12</w:t>
-      </w:r>
-    </w:p>
-    <w:p>
-      <w:pPr>
-        <w:ind w:firstLine="630"/>
+        <w:ptab w:relativeTo="margin" w:alignment="right" w:leader="dot"/>
+      </w:r>
+      <w:r>
         <w:rPr>
           <w:rFonts w:ascii="Times New Roman" w:hAnsi="Times New Roman" w:cs="Times New Roman"/>
           <w:bCs/>
           <w:sz w:val="20"/>
           <w:szCs w:val="20"/>
         </w:rPr>
-      </w:pPr>
-      <w:r>
-        <w:rPr>
-          <w:rFonts w:ascii="Times New Roman" w:hAnsi="Times New Roman" w:cs="Times New Roman"/>
-          <w:bCs/>
-          <w:sz w:val="24"/>
-          <w:szCs w:val="24"/>
-        </w:rPr>
-        <w:t>Pressure Sensor</w:t>
+        <w:t>1</w:t>
       </w:r>
       <w:r>
         <w:rPr>
@@ -1270,16 +1312,27 @@
           <w:sz w:val="20"/>
           <w:szCs w:val="20"/>
         </w:rPr>
-        <w:t xml:space="preserve"> </w:t>
-      </w:r>
-      <w:r>
+        <w:t>3</w:t>
+      </w:r>
+    </w:p>
+    <w:p>
+      <w:pPr>
+        <w:ind w:firstLine="630"/>
         <w:rPr>
           <w:rFonts w:ascii="Times New Roman" w:hAnsi="Times New Roman" w:cs="Times New Roman"/>
           <w:bCs/>
           <w:sz w:val="20"/>
           <w:szCs w:val="20"/>
         </w:rPr>
-        <w:ptab w:relativeTo="margin" w:alignment="right" w:leader="dot"/>
+      </w:pPr>
+      <w:r>
+        <w:rPr>
+          <w:rFonts w:ascii="Times New Roman" w:hAnsi="Times New Roman" w:cs="Times New Roman"/>
+          <w:bCs/>
+          <w:sz w:val="24"/>
+          <w:szCs w:val="24"/>
+        </w:rPr>
+        <w:t>Ultrasonic ranging Sensor</w:t>
       </w:r>
       <w:r>
         <w:rPr>
@@ -1288,7 +1341,90 @@
           <w:sz w:val="20"/>
           <w:szCs w:val="20"/>
         </w:rPr>
-        <w:t>12</w:t>
+        <w:t xml:space="preserve"> </w:t>
+      </w:r>
+      <w:r>
+        <w:rPr>
+          <w:rFonts w:ascii="Times New Roman" w:hAnsi="Times New Roman" w:cs="Times New Roman"/>
+          <w:bCs/>
+          <w:sz w:val="20"/>
+          <w:szCs w:val="20"/>
+        </w:rPr>
+        <w:ptab w:relativeTo="margin" w:alignment="right" w:leader="dot"/>
+      </w:r>
+      <w:r>
+        <w:rPr>
+          <w:rFonts w:ascii="Times New Roman" w:hAnsi="Times New Roman" w:cs="Times New Roman"/>
+          <w:bCs/>
+          <w:sz w:val="20"/>
+          <w:szCs w:val="20"/>
+        </w:rPr>
+        <w:t>1</w:t>
+      </w:r>
+      <w:r>
+        <w:rPr>
+          <w:rFonts w:ascii="Times New Roman" w:hAnsi="Times New Roman" w:cs="Times New Roman"/>
+          <w:bCs/>
+          <w:sz w:val="20"/>
+          <w:szCs w:val="20"/>
+        </w:rPr>
+        <w:t>4</w:t>
+      </w:r>
+    </w:p>
+    <w:p>
+      <w:pPr>
+        <w:ind w:firstLine="630"/>
+        <w:rPr>
+          <w:rFonts w:ascii="Times New Roman" w:hAnsi="Times New Roman" w:cs="Times New Roman"/>
+          <w:bCs/>
+          <w:sz w:val="20"/>
+          <w:szCs w:val="20"/>
+        </w:rPr>
+      </w:pPr>
+      <w:r>
+        <w:rPr>
+          <w:rFonts w:ascii="Times New Roman" w:hAnsi="Times New Roman" w:cs="Times New Roman"/>
+          <w:bCs/>
+          <w:sz w:val="24"/>
+          <w:szCs w:val="24"/>
+        </w:rPr>
+        <w:t>Pressure Sensor</w:t>
+      </w:r>
+      <w:r>
+        <w:rPr>
+          <w:rFonts w:ascii="Times New Roman" w:hAnsi="Times New Roman" w:cs="Times New Roman"/>
+          <w:bCs/>
+          <w:sz w:val="20"/>
+          <w:szCs w:val="20"/>
+        </w:rPr>
+        <w:t xml:space="preserve"> </w:t>
+      </w:r>
+      <w:r>
+        <w:rPr>
+          <w:rFonts w:ascii="Times New Roman" w:hAnsi="Times New Roman" w:cs="Times New Roman"/>
+          <w:bCs/>
+          <w:sz w:val="20"/>
+          <w:szCs w:val="20"/>
+        </w:rPr>
+        <w:ptab w:relativeTo="margin" w:alignment="right" w:leader="dot"/>
+      </w:r>
+      <w:r>
+        <w:rPr>
+          <w:rFonts w:ascii="Times New Roman" w:hAnsi="Times New Roman" w:cs="Times New Roman"/>
+          <w:bCs/>
+          <w:sz w:val="20"/>
+          <w:szCs w:val="20"/>
+        </w:rPr>
+        <w:t>1</w:t>
+      </w:r>
+      <w:r>
+        <w:rPr>
+          <w:rFonts w:ascii="Times New Roman" w:hAnsi="Times New Roman" w:cs="Times New Roman"/>
+          <w:bCs/>
+          <w:sz w:val="20"/>
+          <w:szCs w:val="20"/>
+        </w:rPr>
+        <w:t>4</w:t>
       </w:r>
     </w:p>
     <w:p>
@@ -1329,14 +1465,21 @@
           <w:rFonts w:ascii="Times New Roman" w:hAnsi="Times New Roman" w:cs="Times New Roman"/>
           <w:b/>
         </w:rPr>
-        <w:t>3-</w:t>
-      </w:r>
-      <w:r>
-        <w:rPr>
-          <w:rFonts w:ascii="Times New Roman" w:hAnsi="Times New Roman" w:cs="Times New Roman"/>
-          <w:b/>
-        </w:rPr>
-        <w:t>18</w:t>
+        <w:t>5</w:t>
+      </w:r>
+      <w:r>
+        <w:rPr>
+          <w:rFonts w:ascii="Times New Roman" w:hAnsi="Times New Roman" w:cs="Times New Roman"/>
+          <w:b/>
+        </w:rPr>
+        <w:t>-</w:t>
+      </w:r>
+      <w:r>
+        <w:rPr>
+          <w:rFonts w:ascii="Times New Roman" w:hAnsi="Times New Roman" w:cs="Times New Roman"/>
+          <w:b/>
+        </w:rPr>
+        <w:t>10</w:t>
       </w:r>
     </w:p>
     <w:p>
@@ -1375,64 +1518,7 @@
           <w:szCs w:val="20"/>
           <w:lang w:val="en-IN"/>
         </w:rPr>
-        <w:t>13</w:t>
-      </w:r>
-    </w:p>
-    <w:p>
-      <w:pPr>
-        <w:pStyle w:val="TOC2"/>
-        <w:ind w:left="216" w:firstLine="414"/>
-        <w:rPr>
-          <w:rFonts w:ascii="Times New Roman" w:hAnsi="Times New Roman"/>
-        </w:rPr>
-      </w:pPr>
-      <w:r>
-        <w:rPr>
-          <w:rFonts w:ascii="Times New Roman" w:hAnsi="Times New Roman"/>
-          <w:bCs/>
-          <w:szCs w:val="28"/>
-        </w:rPr>
-        <w:t>Register page</w:t>
-      </w:r>
-      <w:r>
-        <w:rPr>
-          <w:rFonts w:ascii="Times New Roman" w:hAnsi="Times New Roman"/>
-        </w:rPr>
-        <w:ptab w:relativeTo="margin" w:alignment="right" w:leader="dot"/>
-      </w:r>
-      <w:r>
-        <w:rPr>
-          <w:rFonts w:ascii="Times New Roman" w:hAnsi="Times New Roman"/>
-        </w:rPr>
-        <w:t>13</w:t>
-      </w:r>
-    </w:p>
-    <w:p>
-      <w:pPr>
-        <w:pStyle w:val="TOC2"/>
-        <w:ind w:left="216" w:firstLine="414"/>
-        <w:rPr>
-          <w:rFonts w:ascii="Times New Roman" w:hAnsi="Times New Roman"/>
-        </w:rPr>
-      </w:pPr>
-      <w:r>
-        <w:rPr>
-          <w:rFonts w:ascii="Times New Roman" w:hAnsi="Times New Roman"/>
-          <w:bCs/>
-        </w:rPr>
-        <w:t>Pick (select) an item</w:t>
-      </w:r>
-      <w:r>
-        <w:rPr>
-          <w:rFonts w:ascii="Times New Roman" w:hAnsi="Times New Roman"/>
-        </w:rPr>
-        <w:t xml:space="preserve"> </w:t>
-      </w:r>
-      <w:r>
-        <w:rPr>
-          <w:rFonts w:ascii="Times New Roman" w:hAnsi="Times New Roman"/>
-        </w:rPr>
-        <w:ptab w:relativeTo="margin" w:alignment="right" w:leader="dot"/>
+        <w:t>1</w:t>
       </w:r>
       <w:r>
         <w:rPr>
@@ -1442,69 +1528,90 @@
           <w:szCs w:val="20"/>
           <w:lang w:val="en-IN"/>
         </w:rPr>
-        <w:t>14</w:t>
-      </w:r>
-    </w:p>
-    <w:p>
-      <w:pPr>
-        <w:ind w:firstLine="630"/>
-        <w:rPr>
-          <w:rFonts w:ascii="Times New Roman" w:hAnsi="Times New Roman" w:cs="Times New Roman"/>
-          <w:bCs/>
-        </w:rPr>
-      </w:pPr>
-      <w:r>
-        <w:rPr>
-          <w:rFonts w:ascii="Times New Roman" w:hAnsi="Times New Roman" w:cs="Times New Roman"/>
-          <w:bCs/>
-        </w:rPr>
-        <w:t>Cart page</w:t>
-      </w:r>
-      <w:r>
-        <w:rPr>
-          <w:rFonts w:ascii="Times New Roman" w:hAnsi="Times New Roman" w:cs="Times New Roman"/>
+        <w:t>5</w:t>
+      </w:r>
+    </w:p>
+    <w:p>
+      <w:pPr>
+        <w:pStyle w:val="TOC2"/>
+        <w:ind w:left="216" w:firstLine="414"/>
+        <w:rPr>
+          <w:rFonts w:ascii="Times New Roman" w:hAnsi="Times New Roman"/>
+        </w:rPr>
+      </w:pPr>
+      <w:r>
+        <w:rPr>
+          <w:rFonts w:ascii="Times New Roman" w:hAnsi="Times New Roman"/>
+          <w:bCs/>
+          <w:szCs w:val="28"/>
+        </w:rPr>
+        <w:t>Register page</w:t>
+      </w:r>
+      <w:r>
+        <w:rPr>
+          <w:rFonts w:ascii="Times New Roman" w:hAnsi="Times New Roman"/>
         </w:rPr>
         <w:ptab w:relativeTo="margin" w:alignment="right" w:leader="dot"/>
       </w:r>
       <w:r>
         <w:rPr>
-          <w:rFonts w:ascii="Times New Roman" w:hAnsi="Times New Roman" w:cs="Times New Roman"/>
+          <w:rFonts w:ascii="Times New Roman" w:hAnsi="Times New Roman"/>
+        </w:rPr>
+        <w:t>1</w:t>
+      </w:r>
+      <w:r>
+        <w:rPr>
+          <w:rFonts w:ascii="Times New Roman" w:hAnsi="Times New Roman"/>
+        </w:rPr>
+        <w:t>5</w:t>
+      </w:r>
+    </w:p>
+    <w:p>
+      <w:pPr>
+        <w:pStyle w:val="TOC2"/>
+        <w:ind w:left="216" w:firstLine="414"/>
+        <w:rPr>
+          <w:rFonts w:ascii="Times New Roman" w:hAnsi="Times New Roman"/>
+        </w:rPr>
+      </w:pPr>
+      <w:r>
+        <w:rPr>
+          <w:rFonts w:ascii="Times New Roman" w:hAnsi="Times New Roman"/>
+          <w:bCs/>
+        </w:rPr>
+        <w:t>Pick (select) an item</w:t>
+      </w:r>
+      <w:r>
+        <w:rPr>
+          <w:rFonts w:ascii="Times New Roman" w:hAnsi="Times New Roman"/>
+        </w:rPr>
+        <w:t xml:space="preserve"> </w:t>
+      </w:r>
+      <w:r>
+        <w:rPr>
+          <w:rFonts w:ascii="Times New Roman" w:hAnsi="Times New Roman"/>
+        </w:rPr>
+        <w:ptab w:relativeTo="margin" w:alignment="right" w:leader="dot"/>
+      </w:r>
+      <w:r>
+        <w:rPr>
+          <w:rFonts w:ascii="Times New Roman" w:eastAsiaTheme="minorHAnsi" w:hAnsi="Times New Roman"/>
           <w:bCs/>
           <w:sz w:val="20"/>
           <w:szCs w:val="20"/>
-        </w:rPr>
-        <w:t>15</w:t>
-      </w:r>
-    </w:p>
-    <w:p>
-      <w:pPr>
-        <w:ind w:firstLine="630"/>
-        <w:rPr>
-          <w:rFonts w:ascii="Times New Roman" w:hAnsi="Times New Roman" w:cs="Times New Roman"/>
-          <w:bCs/>
-        </w:rPr>
-      </w:pPr>
-      <w:r>
-        <w:rPr>
-          <w:rFonts w:ascii="Times New Roman" w:hAnsi="Times New Roman" w:cs="Times New Roman"/>
-          <w:lang w:val="en-US"/>
-        </w:rPr>
-        <w:t>Alert page</w:t>
-      </w:r>
-      <w:r>
-        <w:rPr>
-          <w:rFonts w:ascii="Times New Roman" w:hAnsi="Times New Roman" w:cs="Times New Roman"/>
-        </w:rPr>
-        <w:ptab w:relativeTo="margin" w:alignment="right" w:leader="dot"/>
-      </w:r>
-      <w:r>
-        <w:rPr>
-          <w:rFonts w:ascii="Times New Roman" w:hAnsi="Times New Roman" w:cs="Times New Roman"/>
+          <w:lang w:val="en-IN"/>
+        </w:rPr>
+        <w:t>1</w:t>
+      </w:r>
+      <w:r>
+        <w:rPr>
+          <w:rFonts w:ascii="Times New Roman" w:eastAsiaTheme="minorHAnsi" w:hAnsi="Times New Roman"/>
           <w:bCs/>
           <w:sz w:val="20"/>
           <w:szCs w:val="20"/>
-        </w:rPr>
-        <w:t>15</w:t>
+          <w:lang w:val="en-IN"/>
+        </w:rPr>
+        <w:t>6</w:t>
       </w:r>
     </w:p>
     <w:p>
@@ -1520,22 +1627,7 @@
           <w:rFonts w:ascii="Times New Roman" w:hAnsi="Times New Roman" w:cs="Times New Roman"/>
           <w:bCs/>
         </w:rPr>
-        <w:lastRenderedPageBreak/>
-        <w:t xml:space="preserve">Generated </w:t>
-      </w:r>
-      <w:r>
-        <w:rPr>
-          <w:rFonts w:ascii="Times New Roman" w:hAnsi="Times New Roman" w:cs="Times New Roman"/>
-          <w:bCs/>
-        </w:rPr>
-        <w:t>OTP</w:t>
-      </w:r>
-      <w:r>
-        <w:rPr>
-          <w:rFonts w:ascii="Times New Roman" w:hAnsi="Times New Roman" w:cs="Times New Roman"/>
-          <w:lang w:val="en-US"/>
-        </w:rPr>
-        <w:t xml:space="preserve"> </w:t>
+        <w:t>Cart page</w:t>
       </w:r>
       <w:r>
         <w:rPr>
@@ -1550,89 +1642,7 @@
           <w:sz w:val="20"/>
           <w:szCs w:val="20"/>
         </w:rPr>
-        <w:t>16</w:t>
-      </w:r>
-    </w:p>
-    <w:p>
-      <w:pPr>
-        <w:ind w:firstLine="540"/>
-        <w:rPr>
-          <w:rFonts w:ascii="Times New Roman" w:hAnsi="Times New Roman" w:cs="Times New Roman"/>
-        </w:rPr>
-      </w:pPr>
-      <w:r>
-        <w:rPr>
-          <w:rFonts w:ascii="Times New Roman" w:hAnsi="Times New Roman" w:cs="Times New Roman"/>
-          <w:bCs/>
-        </w:rPr>
-        <w:t xml:space="preserve"> </w:t>
-      </w:r>
-      <w:r>
-        <w:rPr>
-          <w:rFonts w:ascii="Times New Roman" w:hAnsi="Times New Roman" w:cs="Times New Roman"/>
-          <w:bCs/>
-        </w:rPr>
-        <w:t xml:space="preserve"> </w:t>
-      </w:r>
-      <w:r>
-        <w:rPr>
-          <w:rFonts w:ascii="Times New Roman" w:hAnsi="Times New Roman" w:cs="Times New Roman"/>
-          <w:bCs/>
-        </w:rPr>
-        <w:t>My wallet page</w:t>
-      </w:r>
-      <w:r>
-        <w:rPr>
-          <w:rFonts w:ascii="Times New Roman" w:hAnsi="Times New Roman" w:cs="Times New Roman"/>
-          <w:lang w:val="en-US"/>
-        </w:rPr>
-        <w:t xml:space="preserve"> </w:t>
-      </w:r>
-      <w:r>
-        <w:rPr>
-          <w:rFonts w:ascii="Times New Roman" w:hAnsi="Times New Roman" w:cs="Times New Roman"/>
-        </w:rPr>
-        <w:ptab w:relativeTo="margin" w:alignment="right" w:leader="dot"/>
-      </w:r>
-      <w:r>
-        <w:rPr>
-          <w:rFonts w:ascii="Times New Roman" w:hAnsi="Times New Roman" w:cs="Times New Roman"/>
-        </w:rPr>
-        <w:t>16</w:t>
-      </w:r>
-      <w:r>
-        <w:rPr>
-          <w:rFonts w:ascii="Times New Roman" w:hAnsi="Times New Roman" w:cs="Times New Roman"/>
-        </w:rPr>
-        <w:t xml:space="preserve">         </w:t>
-      </w:r>
-    </w:p>
-    <w:p>
-      <w:pPr>
-        <w:ind w:firstLine="630"/>
-        <w:rPr>
-          <w:rFonts w:ascii="Times New Roman" w:hAnsi="Times New Roman" w:cs="Times New Roman"/>
-        </w:rPr>
-      </w:pPr>
-      <w:r>
-        <w:rPr>
-          <w:rFonts w:ascii="Times New Roman" w:hAnsi="Times New Roman" w:cs="Times New Roman"/>
-          <w:bCs/>
-        </w:rPr>
-        <w:t>Order page</w:t>
-      </w:r>
-      <w:r>
-        <w:rPr>
-          <w:rFonts w:ascii="Times New Roman" w:hAnsi="Times New Roman" w:cs="Times New Roman"/>
-          <w:lang w:val="en-US"/>
-        </w:rPr>
-        <w:t xml:space="preserve"> </w:t>
-      </w:r>
-      <w:r>
-        <w:rPr>
-          <w:rFonts w:ascii="Times New Roman" w:hAnsi="Times New Roman" w:cs="Times New Roman"/>
-        </w:rPr>
-        <w:ptab w:relativeTo="margin" w:alignment="right" w:leader="dot"/>
+        <w:t>1</w:t>
       </w:r>
       <w:r>
         <w:rPr>
@@ -1641,7 +1651,7 @@
           <w:sz w:val="20"/>
           <w:szCs w:val="20"/>
         </w:rPr>
-        <w:t>17</w:t>
+        <w:t>7</w:t>
       </w:r>
     </w:p>
     <w:p>
@@ -1649,21 +1659,16 @@
         <w:ind w:firstLine="630"/>
         <w:rPr>
           <w:rFonts w:ascii="Times New Roman" w:hAnsi="Times New Roman" w:cs="Times New Roman"/>
-        </w:rPr>
-      </w:pPr>
-      <w:r>
-        <w:rPr>
-          <w:rFonts w:ascii="Times New Roman" w:hAnsi="Times New Roman" w:cs="Times New Roman"/>
-          <w:bCs/>
-        </w:rPr>
-        <w:t>Profile page</w:t>
-      </w:r>
+          <w:bCs/>
+        </w:rPr>
+      </w:pPr>
       <w:r>
         <w:rPr>
           <w:rFonts w:ascii="Times New Roman" w:hAnsi="Times New Roman" w:cs="Times New Roman"/>
           <w:lang w:val="en-US"/>
         </w:rPr>
-        <w:t xml:space="preserve"> </w:t>
+        <w:lastRenderedPageBreak/>
+        <w:t>Alert page</w:t>
       </w:r>
       <w:r>
         <w:rPr>
@@ -1678,35 +1683,7 @@
           <w:sz w:val="20"/>
           <w:szCs w:val="20"/>
         </w:rPr>
-        <w:t>17</w:t>
-      </w:r>
-    </w:p>
-    <w:p>
-      <w:pPr>
-        <w:ind w:firstLine="630"/>
-        <w:rPr>
-          <w:rFonts w:ascii="Times New Roman" w:hAnsi="Times New Roman" w:cs="Times New Roman"/>
-        </w:rPr>
-      </w:pPr>
-      <w:r>
-        <w:rPr>
-          <w:rFonts w:ascii="Times New Roman" w:hAnsi="Times New Roman" w:cs="Times New Roman"/>
-          <w:bCs/>
-        </w:rPr>
-        <w:t>Setting page</w:t>
-      </w:r>
-      <w:r>
-        <w:rPr>
-          <w:rFonts w:ascii="Times New Roman" w:hAnsi="Times New Roman" w:cs="Times New Roman"/>
-          <w:lang w:val="en-US"/>
-        </w:rPr>
-        <w:t xml:space="preserve"> </w:t>
-      </w:r>
-      <w:r>
-        <w:rPr>
-          <w:rFonts w:ascii="Times New Roman" w:hAnsi="Times New Roman" w:cs="Times New Roman"/>
-        </w:rPr>
-        <w:ptab w:relativeTo="margin" w:alignment="right" w:leader="dot"/>
+        <w:t>1</w:t>
       </w:r>
       <w:r>
         <w:rPr>
@@ -1715,7 +1692,7 @@
           <w:sz w:val="20"/>
           <w:szCs w:val="20"/>
         </w:rPr>
-        <w:t>18</w:t>
+        <w:t>7</w:t>
       </w:r>
     </w:p>
     <w:p>
@@ -1723,14 +1700,22 @@
         <w:ind w:firstLine="630"/>
         <w:rPr>
           <w:rFonts w:ascii="Times New Roman" w:hAnsi="Times New Roman" w:cs="Times New Roman"/>
-        </w:rPr>
-      </w:pPr>
-      <w:r>
-        <w:rPr>
-          <w:rFonts w:ascii="Times New Roman" w:hAnsi="Times New Roman" w:cs="Times New Roman"/>
-          <w:bCs/>
-        </w:rPr>
-        <w:t xml:space="preserve">Contact us </w:t>
+          <w:bCs/>
+        </w:rPr>
+      </w:pPr>
+      <w:r>
+        <w:rPr>
+          <w:rFonts w:ascii="Times New Roman" w:hAnsi="Times New Roman" w:cs="Times New Roman"/>
+          <w:bCs/>
+        </w:rPr>
+        <w:t xml:space="preserve">Generated </w:t>
+      </w:r>
+      <w:r>
+        <w:rPr>
+          <w:rFonts w:ascii="Times New Roman" w:hAnsi="Times New Roman" w:cs="Times New Roman"/>
+          <w:bCs/>
+        </w:rPr>
+        <w:t>OTP</w:t>
       </w:r>
       <w:r>
         <w:rPr>
@@ -1752,7 +1737,242 @@
           <w:sz w:val="20"/>
           <w:szCs w:val="20"/>
         </w:rPr>
-        <w:t>18</w:t>
+        <w:t>1</w:t>
+      </w:r>
+      <w:r>
+        <w:rPr>
+          <w:rFonts w:ascii="Times New Roman" w:hAnsi="Times New Roman" w:cs="Times New Roman"/>
+          <w:bCs/>
+          <w:sz w:val="20"/>
+          <w:szCs w:val="20"/>
+        </w:rPr>
+        <w:t>8</w:t>
+      </w:r>
+    </w:p>
+    <w:p>
+      <w:pPr>
+        <w:ind w:firstLine="540"/>
+        <w:rPr>
+          <w:rFonts w:ascii="Times New Roman" w:hAnsi="Times New Roman" w:cs="Times New Roman"/>
+        </w:rPr>
+      </w:pPr>
+      <w:r>
+        <w:rPr>
+          <w:rFonts w:ascii="Times New Roman" w:hAnsi="Times New Roman" w:cs="Times New Roman"/>
+          <w:bCs/>
+        </w:rPr>
+        <w:t xml:space="preserve"> </w:t>
+      </w:r>
+      <w:r>
+        <w:rPr>
+          <w:rFonts w:ascii="Times New Roman" w:hAnsi="Times New Roman" w:cs="Times New Roman"/>
+          <w:bCs/>
+        </w:rPr>
+        <w:t xml:space="preserve"> </w:t>
+      </w:r>
+      <w:r>
+        <w:rPr>
+          <w:rFonts w:ascii="Times New Roman" w:hAnsi="Times New Roman" w:cs="Times New Roman"/>
+          <w:bCs/>
+        </w:rPr>
+        <w:t>My wallet page</w:t>
+      </w:r>
+      <w:r>
+        <w:rPr>
+          <w:rFonts w:ascii="Times New Roman" w:hAnsi="Times New Roman" w:cs="Times New Roman"/>
+          <w:lang w:val="en-US"/>
+        </w:rPr>
+        <w:t xml:space="preserve"> </w:t>
+      </w:r>
+      <w:r>
+        <w:rPr>
+          <w:rFonts w:ascii="Times New Roman" w:hAnsi="Times New Roman" w:cs="Times New Roman"/>
+        </w:rPr>
+        <w:ptab w:relativeTo="margin" w:alignment="right" w:leader="dot"/>
+      </w:r>
+      <w:r>
+        <w:rPr>
+          <w:rFonts w:ascii="Times New Roman" w:hAnsi="Times New Roman" w:cs="Times New Roman"/>
+        </w:rPr>
+        <w:t>1</w:t>
+      </w:r>
+      <w:r>
+        <w:rPr>
+          <w:rFonts w:ascii="Times New Roman" w:hAnsi="Times New Roman" w:cs="Times New Roman"/>
+        </w:rPr>
+        <w:t>8</w:t>
+      </w:r>
+      <w:r>
+        <w:rPr>
+          <w:rFonts w:ascii="Times New Roman" w:hAnsi="Times New Roman" w:cs="Times New Roman"/>
+        </w:rPr>
+        <w:t xml:space="preserve">         </w:t>
+      </w:r>
+    </w:p>
+    <w:p>
+      <w:pPr>
+        <w:ind w:firstLine="630"/>
+        <w:rPr>
+          <w:rFonts w:ascii="Times New Roman" w:hAnsi="Times New Roman" w:cs="Times New Roman"/>
+        </w:rPr>
+      </w:pPr>
+      <w:r>
+        <w:rPr>
+          <w:rFonts w:ascii="Times New Roman" w:hAnsi="Times New Roman" w:cs="Times New Roman"/>
+          <w:bCs/>
+        </w:rPr>
+        <w:t>Order page</w:t>
+      </w:r>
+      <w:r>
+        <w:rPr>
+          <w:rFonts w:ascii="Times New Roman" w:hAnsi="Times New Roman" w:cs="Times New Roman"/>
+          <w:lang w:val="en-US"/>
+        </w:rPr>
+        <w:t xml:space="preserve"> </w:t>
+      </w:r>
+      <w:r>
+        <w:rPr>
+          <w:rFonts w:ascii="Times New Roman" w:hAnsi="Times New Roman" w:cs="Times New Roman"/>
+        </w:rPr>
+        <w:ptab w:relativeTo="margin" w:alignment="right" w:leader="dot"/>
+      </w:r>
+      <w:r>
+        <w:rPr>
+          <w:rFonts w:ascii="Times New Roman" w:hAnsi="Times New Roman" w:cs="Times New Roman"/>
+          <w:bCs/>
+          <w:sz w:val="20"/>
+          <w:szCs w:val="20"/>
+        </w:rPr>
+        <w:t>1</w:t>
+      </w:r>
+      <w:r>
+        <w:rPr>
+          <w:rFonts w:ascii="Times New Roman" w:hAnsi="Times New Roman" w:cs="Times New Roman"/>
+          <w:bCs/>
+          <w:sz w:val="20"/>
+          <w:szCs w:val="20"/>
+        </w:rPr>
+        <w:t>9</w:t>
+      </w:r>
+    </w:p>
+    <w:p>
+      <w:pPr>
+        <w:ind w:firstLine="630"/>
+        <w:rPr>
+          <w:rFonts w:ascii="Times New Roman" w:hAnsi="Times New Roman" w:cs="Times New Roman"/>
+        </w:rPr>
+      </w:pPr>
+      <w:r>
+        <w:rPr>
+          <w:rFonts w:ascii="Times New Roman" w:hAnsi="Times New Roman" w:cs="Times New Roman"/>
+          <w:bCs/>
+        </w:rPr>
+        <w:t>Profile page</w:t>
+      </w:r>
+      <w:r>
+        <w:rPr>
+          <w:rFonts w:ascii="Times New Roman" w:hAnsi="Times New Roman" w:cs="Times New Roman"/>
+          <w:lang w:val="en-US"/>
+        </w:rPr>
+        <w:t xml:space="preserve"> </w:t>
+      </w:r>
+      <w:r>
+        <w:rPr>
+          <w:rFonts w:ascii="Times New Roman" w:hAnsi="Times New Roman" w:cs="Times New Roman"/>
+        </w:rPr>
+        <w:ptab w:relativeTo="margin" w:alignment="right" w:leader="dot"/>
+      </w:r>
+      <w:r>
+        <w:rPr>
+          <w:rFonts w:ascii="Times New Roman" w:hAnsi="Times New Roman" w:cs="Times New Roman"/>
+          <w:bCs/>
+          <w:sz w:val="20"/>
+          <w:szCs w:val="20"/>
+        </w:rPr>
+        <w:t>1</w:t>
+      </w:r>
+      <w:r>
+        <w:rPr>
+          <w:rFonts w:ascii="Times New Roman" w:hAnsi="Times New Roman" w:cs="Times New Roman"/>
+          <w:bCs/>
+          <w:sz w:val="20"/>
+          <w:szCs w:val="20"/>
+        </w:rPr>
+        <w:t>9</w:t>
+      </w:r>
+    </w:p>
+    <w:p>
+      <w:pPr>
+        <w:ind w:firstLine="630"/>
+        <w:rPr>
+          <w:rFonts w:ascii="Times New Roman" w:hAnsi="Times New Roman" w:cs="Times New Roman"/>
+        </w:rPr>
+      </w:pPr>
+      <w:r>
+        <w:rPr>
+          <w:rFonts w:ascii="Times New Roman" w:hAnsi="Times New Roman" w:cs="Times New Roman"/>
+          <w:bCs/>
+        </w:rPr>
+        <w:t>Setting page</w:t>
+      </w:r>
+      <w:r>
+        <w:rPr>
+          <w:rFonts w:ascii="Times New Roman" w:hAnsi="Times New Roman" w:cs="Times New Roman"/>
+          <w:lang w:val="en-US"/>
+        </w:rPr>
+        <w:t xml:space="preserve"> </w:t>
+      </w:r>
+      <w:r>
+        <w:rPr>
+          <w:rFonts w:ascii="Times New Roman" w:hAnsi="Times New Roman" w:cs="Times New Roman"/>
+        </w:rPr>
+        <w:ptab w:relativeTo="margin" w:alignment="right" w:leader="dot"/>
+      </w:r>
+      <w:r>
+        <w:rPr>
+          <w:rFonts w:ascii="Times New Roman" w:hAnsi="Times New Roman" w:cs="Times New Roman"/>
+          <w:bCs/>
+          <w:sz w:val="20"/>
+          <w:szCs w:val="20"/>
+        </w:rPr>
+        <w:t>20</w:t>
+      </w:r>
+    </w:p>
+    <w:p>
+      <w:pPr>
+        <w:ind w:firstLine="630"/>
+        <w:rPr>
+          <w:rFonts w:ascii="Times New Roman" w:hAnsi="Times New Roman" w:cs="Times New Roman"/>
+        </w:rPr>
+      </w:pPr>
+      <w:r>
+        <w:rPr>
+          <w:rFonts w:ascii="Times New Roman" w:hAnsi="Times New Roman" w:cs="Times New Roman"/>
+          <w:bCs/>
+        </w:rPr>
+        <w:t xml:space="preserve">Contact us </w:t>
+      </w:r>
+      <w:r>
+        <w:rPr>
+          <w:rFonts w:ascii="Times New Roman" w:hAnsi="Times New Roman" w:cs="Times New Roman"/>
+          <w:lang w:val="en-US"/>
+        </w:rPr>
+        <w:t xml:space="preserve"> </w:t>
+      </w:r>
+      <w:r>
+        <w:rPr>
+          <w:rFonts w:ascii="Times New Roman" w:hAnsi="Times New Roman" w:cs="Times New Roman"/>
+        </w:rPr>
+        <w:ptab w:relativeTo="margin" w:alignment="right" w:leader="dot"/>
+      </w:r>
+      <w:r>
+        <w:rPr>
+          <w:rFonts w:ascii="Times New Roman" w:hAnsi="Times New Roman" w:cs="Times New Roman"/>
+          <w:bCs/>
+          <w:sz w:val="20"/>
+          <w:szCs w:val="20"/>
+        </w:rPr>
+        <w:t>20</w:t>
       </w:r>
     </w:p>
     <w:p>
@@ -1789,14 +2009,21 @@
           <w:rFonts w:ascii="Times New Roman" w:hAnsi="Times New Roman" w:cs="Times New Roman"/>
           <w:b/>
         </w:rPr>
-        <w:t>1</w:t>
-      </w:r>
-      <w:r>
-        <w:rPr>
-          <w:rFonts w:ascii="Times New Roman" w:hAnsi="Times New Roman" w:cs="Times New Roman"/>
-          <w:b/>
-        </w:rPr>
-        <w:t>9-21</w:t>
+        <w:t>21</w:t>
+      </w:r>
+      <w:r>
+        <w:rPr>
+          <w:rFonts w:ascii="Times New Roman" w:hAnsi="Times New Roman" w:cs="Times New Roman"/>
+          <w:b/>
+        </w:rPr>
+        <w:t>-2</w:t>
+      </w:r>
+      <w:r>
+        <w:rPr>
+          <w:rFonts w:ascii="Times New Roman" w:hAnsi="Times New Roman" w:cs="Times New Roman"/>
+          <w:b/>
+        </w:rPr>
+        <w:t>3</w:t>
       </w:r>
     </w:p>
     <w:p>
@@ -1833,7 +2060,28 @@
           <w:sz w:val="20"/>
           <w:szCs w:val="20"/>
         </w:rPr>
-        <w:t>1</w:t>
+        <w:t>21</w:t>
+      </w:r>
+    </w:p>
+    <w:p>
+      <w:pPr>
+        <w:ind w:firstLine="720"/>
+        <w:jc w:val="center"/>
+        <w:rPr>
+          <w:rFonts w:ascii="Times New Roman" w:hAnsi="Times New Roman" w:cs="Times New Roman"/>
+        </w:rPr>
+      </w:pPr>
+      <w:r>
+        <w:rPr>
+          <w:rFonts w:ascii="Times New Roman" w:hAnsi="Times New Roman" w:cs="Times New Roman"/>
+        </w:rPr>
+        <w:t>Dashboard</w:t>
+      </w:r>
+      <w:r>
+        <w:rPr>
+          <w:rFonts w:ascii="Times New Roman" w:hAnsi="Times New Roman" w:cs="Times New Roman"/>
+        </w:rPr>
+        <w:ptab w:relativeTo="margin" w:alignment="right" w:leader="dot"/>
       </w:r>
       <w:r>
         <w:rPr>
@@ -1842,7 +2090,7 @@
           <w:sz w:val="20"/>
           <w:szCs w:val="20"/>
         </w:rPr>
-        <w:t>9</w:t>
+        <w:t>21</w:t>
       </w:r>
     </w:p>
     <w:p>
@@ -1857,7 +2105,7 @@
         <w:rPr>
           <w:rFonts w:ascii="Times New Roman" w:hAnsi="Times New Roman" w:cs="Times New Roman"/>
         </w:rPr>
-        <w:t>Dashboard</w:t>
+        <w:t>User page</w:t>
       </w:r>
       <w:r>
         <w:rPr>
@@ -1872,7 +2120,7 @@
           <w:sz w:val="20"/>
           <w:szCs w:val="20"/>
         </w:rPr>
-        <w:t>1</w:t>
+        <w:t>2</w:t>
       </w:r>
       <w:r>
         <w:rPr>
@@ -1881,7 +2129,7 @@
           <w:sz w:val="20"/>
           <w:szCs w:val="20"/>
         </w:rPr>
-        <w:t>9</w:t>
+        <w:t>2</w:t>
       </w:r>
     </w:p>
     <w:p>
@@ -1896,7 +2144,7 @@
         <w:rPr>
           <w:rFonts w:ascii="Times New Roman" w:hAnsi="Times New Roman" w:cs="Times New Roman"/>
         </w:rPr>
-        <w:t>User page</w:t>
+        <w:t>Products page</w:t>
       </w:r>
       <w:r>
         <w:rPr>
@@ -1911,7 +2159,16 @@
           <w:sz w:val="20"/>
           <w:szCs w:val="20"/>
         </w:rPr>
-        <w:t>20</w:t>
+        <w:t>2</w:t>
+      </w:r>
+      <w:r>
+        <w:rPr>
+          <w:rFonts w:ascii="Times New Roman" w:hAnsi="Times New Roman" w:cs="Times New Roman"/>
+          <w:bCs/>
+          <w:sz w:val="20"/>
+          <w:szCs w:val="20"/>
+        </w:rPr>
+        <w:t>2</w:t>
       </w:r>
     </w:p>
     <w:p>
@@ -1926,13 +2183,19 @@
         <w:rPr>
           <w:rFonts w:ascii="Times New Roman" w:hAnsi="Times New Roman" w:cs="Times New Roman"/>
         </w:rPr>
-        <w:t>Products page</w:t>
+        <w:t>Transaction page</w:t>
       </w:r>
       <w:r>
         <w:rPr>
           <w:rFonts w:ascii="Times New Roman" w:hAnsi="Times New Roman" w:cs="Times New Roman"/>
         </w:rPr>
         <w:ptab w:relativeTo="margin" w:alignment="right" w:leader="dot"/>
+      </w:r>
+      <w:r>
+        <w:rPr>
+          <w:rFonts w:ascii="Times New Roman" w:hAnsi="Times New Roman" w:cs="Times New Roman"/>
+        </w:rPr>
+        <w:t>2</w:t>
       </w:r>
       <w:r>
         <w:rPr>
@@ -1941,7 +2204,7 @@
           <w:sz w:val="20"/>
           <w:szCs w:val="20"/>
         </w:rPr>
-        <w:t>20</w:t>
+        <w:t>3</w:t>
       </w:r>
     </w:p>
     <w:p>
@@ -1956,7 +2219,7 @@
         <w:rPr>
           <w:rFonts w:ascii="Times New Roman" w:hAnsi="Times New Roman" w:cs="Times New Roman"/>
         </w:rPr>
-        <w:t>Transaction page</w:t>
+        <w:t>Contact page</w:t>
       </w:r>
       <w:r>
         <w:rPr>
@@ -1977,43 +2240,7 @@
           <w:sz w:val="20"/>
           <w:szCs w:val="20"/>
         </w:rPr>
-        <w:t>1</w:t>
-      </w:r>
-    </w:p>
-    <w:p>
-      <w:pPr>
-        <w:ind w:firstLine="720"/>
-        <w:jc w:val="center"/>
-        <w:rPr>
-          <w:rFonts w:ascii="Times New Roman" w:hAnsi="Times New Roman" w:cs="Times New Roman"/>
-        </w:rPr>
-      </w:pPr>
-      <w:r>
-        <w:rPr>
-          <w:rFonts w:ascii="Times New Roman" w:hAnsi="Times New Roman" w:cs="Times New Roman"/>
-        </w:rPr>
-        <w:t>Contact page</w:t>
-      </w:r>
-      <w:r>
-        <w:rPr>
-          <w:rFonts w:ascii="Times New Roman" w:hAnsi="Times New Roman" w:cs="Times New Roman"/>
-        </w:rPr>
-        <w:ptab w:relativeTo="margin" w:alignment="right" w:leader="dot"/>
-      </w:r>
-      <w:r>
-        <w:rPr>
-          <w:rFonts w:ascii="Times New Roman" w:hAnsi="Times New Roman" w:cs="Times New Roman"/>
-        </w:rPr>
-        <w:t>2</w:t>
-      </w:r>
-      <w:r>
-        <w:rPr>
-          <w:rFonts w:ascii="Times New Roman" w:hAnsi="Times New Roman" w:cs="Times New Roman"/>
-          <w:bCs/>
-          <w:sz w:val="20"/>
-          <w:szCs w:val="20"/>
-        </w:rPr>
-        <w:t>1</w:t>
+        <w:t>3</w:t>
       </w:r>
     </w:p>
     <w:p>
@@ -2059,7 +2286,14 @@
           <w:rFonts w:ascii="Times New Roman" w:hAnsi="Times New Roman" w:cs="Times New Roman"/>
           <w:b/>
         </w:rPr>
-        <w:t>22</w:t>
+        <w:t>2</w:t>
+      </w:r>
+      <w:r>
+        <w:rPr>
+          <w:rFonts w:ascii="Times New Roman" w:hAnsi="Times New Roman" w:cs="Times New Roman"/>
+          <w:b/>
+        </w:rPr>
+        <w:t>4</w:t>
       </w:r>
     </w:p>
     <w:p>
@@ -2095,7 +2329,7 @@
           <w:rFonts w:ascii="Times New Roman" w:hAnsi="Times New Roman" w:cs="Times New Roman"/>
           <w:b/>
         </w:rPr>
-        <w:t>3</w:t>
+        <w:t>5</w:t>
       </w:r>
     </w:p>
     <w:p>
@@ -3728,6 +3962,667 @@
     </w:p>
     <w:p>
       <w:pPr>
+        <w:jc w:val="center"/>
+        <w:rPr>
+          <w:rFonts w:ascii="Times New Roman" w:hAnsi="Times New Roman" w:cs="Times New Roman"/>
+          <w:b/>
+          <w:bCs/>
+          <w:noProof/>
+          <w:sz w:val="36"/>
+          <w:szCs w:val="36"/>
+          <w:u w:val="single"/>
+        </w:rPr>
+      </w:pPr>
+      <w:r>
+        <w:rPr>
+          <w:rFonts w:ascii="Times New Roman" w:hAnsi="Times New Roman" w:cs="Times New Roman"/>
+          <w:b/>
+          <w:bCs/>
+          <w:sz w:val="36"/>
+          <w:szCs w:val="36"/>
+          <w:u w:val="single"/>
+        </w:rPr>
+        <w:lastRenderedPageBreak/>
+        <w:t>INNER CASE</w:t>
+      </w:r>
+    </w:p>
+    <w:p>
+      <w:pPr>
+        <w:jc w:val="center"/>
+        <w:rPr>
+          <w:rFonts w:ascii="Times New Roman" w:hAnsi="Times New Roman" w:cs="Times New Roman"/>
+          <w:noProof/>
+        </w:rPr>
+      </w:pPr>
+      <w:r>
+        <w:rPr>
+          <w:b/>
+          <w:bCs/>
+          <w:i/>
+          <w:iCs/>
+          <w:noProof/>
+          <w:sz w:val="40"/>
+          <w:szCs w:val="40"/>
+        </w:rPr>
+        <w:drawing>
+          <wp:inline distT="0" distB="0" distL="0" distR="0" wp14:anchorId="4B1347C6" wp14:editId="6661E040">
+            <wp:extent cx="5064369" cy="6245641"/>
+            <wp:effectExtent l="0" t="0" r="3175" b="3175"/>
+            <wp:docPr id="24" name="Picture 24"/>
+            <wp:cNvGraphicFramePr>
+              <a:graphicFrameLocks xmlns:a="http://schemas.openxmlformats.org/drawingml/2006/main" noChangeAspect="1"/>
+            </wp:cNvGraphicFramePr>
+            <a:graphic xmlns:a="http://schemas.openxmlformats.org/drawingml/2006/main">
+              <a:graphicData uri="http://schemas.openxmlformats.org/drawingml/2006/picture">
+                <pic:pic xmlns:pic="http://schemas.openxmlformats.org/drawingml/2006/picture">
+                  <pic:nvPicPr>
+                    <pic:cNvPr id="3" name="Picture 3"/>
+                    <pic:cNvPicPr/>
+                  </pic:nvPicPr>
+                  <pic:blipFill rotWithShape="1">
+                    <a:blip r:embed="rId24">
+                      <a:extLst>
+                        <a:ext uri="{28A0092B-C50C-407E-A947-70E740481C1C}">
+                          <a14:useLocalDpi xmlns:a14="http://schemas.microsoft.com/office/drawing/2010/main" val="0"/>
+                        </a:ext>
+                      </a:extLst>
+                    </a:blip>
+                    <a:srcRect b="9210"/>
+                    <a:stretch/>
+                  </pic:blipFill>
+                  <pic:spPr bwMode="auto">
+                    <a:xfrm>
+                      <a:off x="0" y="0"/>
+                      <a:ext cx="5133334" cy="6330692"/>
+                    </a:xfrm>
+                    <a:prstGeom prst="rect">
+                      <a:avLst/>
+                    </a:prstGeom>
+                    <a:ln>
+                      <a:noFill/>
+                    </a:ln>
+                    <a:extLst>
+                      <a:ext uri="{53640926-AAD7-44D8-BBD7-CCE9431645EC}">
+                        <a14:shadowObscured xmlns:a14="http://schemas.microsoft.com/office/drawing/2010/main"/>
+                      </a:ext>
+                    </a:extLst>
+                  </pic:spPr>
+                </pic:pic>
+              </a:graphicData>
+            </a:graphic>
+          </wp:inline>
+        </w:drawing>
+      </w:r>
+    </w:p>
+    <w:p>
+      <w:pPr>
+        <w:rPr>
+          <w:rFonts w:ascii="Times New Roman" w:hAnsi="Times New Roman" w:cs="Times New Roman"/>
+          <w:b/>
+          <w:bCs/>
+          <w:noProof/>
+          <w:sz w:val="28"/>
+          <w:szCs w:val="28"/>
+          <w:u w:val="single"/>
+        </w:rPr>
+      </w:pPr>
+      <w:r>
+        <w:rPr>
+          <w:rFonts w:ascii="Times New Roman" w:hAnsi="Times New Roman" w:cs="Times New Roman"/>
+          <w:b/>
+          <w:bCs/>
+          <w:noProof/>
+          <w:sz w:val="28"/>
+          <w:szCs w:val="28"/>
+          <w:u w:val="single"/>
+        </w:rPr>
+        <w:t>Description:</w:t>
+      </w:r>
+    </w:p>
+    <w:p>
+      <w:pPr>
+        <w:numPr>
+          <w:ilvl w:val="0"/>
+          <w:numId w:val="23"/>
+        </w:numPr>
+        <w:shd w:val="clear" w:color="auto" w:fill="FFFFFF"/>
+        <w:spacing w:after="0" w:line="240" w:lineRule="auto"/>
+        <w:ind w:left="990"/>
+        <w:rPr>
+          <w:rFonts w:ascii="Times New Roman" w:eastAsia="Times New Roman" w:hAnsi="Times New Roman" w:cs="Times New Roman"/>
+          <w:color w:val="0F1111"/>
+          <w:sz w:val="24"/>
+          <w:szCs w:val="24"/>
+          <w:lang w:eastAsia="en-IN"/>
+        </w:rPr>
+      </w:pPr>
+      <w:r>
+        <w:rPr>
+          <w:rFonts w:ascii="Times New Roman" w:eastAsia="Times New Roman" w:hAnsi="Times New Roman" w:cs="Times New Roman"/>
+          <w:color w:val="0F1111"/>
+          <w:sz w:val="24"/>
+          <w:szCs w:val="24"/>
+          <w:lang w:eastAsia="en-IN"/>
+        </w:rPr>
+        <w:t>Bold, Clear and Everlasting FLAT Metallic rack.</w:t>
+      </w:r>
+    </w:p>
+    <w:p>
+      <w:pPr>
+        <w:shd w:val="clear" w:color="auto" w:fill="FFFFFF"/>
+        <w:spacing w:after="0" w:line="240" w:lineRule="auto"/>
+        <w:ind w:left="990"/>
+        <w:rPr>
+          <w:rFonts w:ascii="Times New Roman" w:eastAsia="Times New Roman" w:hAnsi="Times New Roman" w:cs="Times New Roman"/>
+          <w:color w:val="0F1111"/>
+          <w:sz w:val="24"/>
+          <w:szCs w:val="24"/>
+          <w:lang w:eastAsia="en-IN"/>
+        </w:rPr>
+      </w:pPr>
+    </w:p>
+    <w:p>
+      <w:pPr>
+        <w:shd w:val="clear" w:color="auto" w:fill="FFFFFF"/>
+        <w:spacing w:after="0" w:line="240" w:lineRule="auto"/>
+        <w:rPr>
+          <w:rFonts w:ascii="Times New Roman" w:eastAsia="Times New Roman" w:hAnsi="Times New Roman" w:cs="Times New Roman"/>
+          <w:color w:val="0F1111"/>
+          <w:sz w:val="24"/>
+          <w:szCs w:val="24"/>
+          <w:lang w:eastAsia="en-IN"/>
+        </w:rPr>
+      </w:pPr>
+      <w:r>
+        <w:rPr>
+          <w:rFonts w:ascii="Times New Roman" w:eastAsia="Times New Roman" w:hAnsi="Times New Roman" w:cs="Times New Roman"/>
+          <w:b/>
+          <w:bCs/>
+          <w:color w:val="0F1111"/>
+          <w:sz w:val="24"/>
+          <w:szCs w:val="24"/>
+          <w:lang w:eastAsia="en-IN"/>
+        </w:rPr>
+        <w:t xml:space="preserve">NOTE: </w:t>
+      </w:r>
+      <w:r>
+        <w:rPr>
+          <w:rFonts w:ascii="Times New Roman" w:eastAsia="Times New Roman" w:hAnsi="Times New Roman" w:cs="Times New Roman"/>
+          <w:color w:val="0F1111"/>
+          <w:sz w:val="24"/>
+          <w:szCs w:val="24"/>
+          <w:lang w:eastAsia="en-IN"/>
+        </w:rPr>
+        <w:t>we can adjust the rack position depending on the product</w:t>
+      </w:r>
+      <w:r>
+        <w:rPr>
+          <w:rFonts w:ascii="Times New Roman" w:eastAsia="Times New Roman" w:hAnsi="Times New Roman" w:cs="Times New Roman"/>
+          <w:color w:val="0F1111"/>
+          <w:sz w:val="24"/>
+          <w:szCs w:val="24"/>
+          <w:lang w:eastAsia="en-IN"/>
+        </w:rPr>
+        <w:t>s as there will be no change in column section.</w:t>
+      </w:r>
+    </w:p>
+    <w:p>
+      <w:pPr>
+        <w:shd w:val="clear" w:color="auto" w:fill="FFFFFF"/>
+        <w:spacing w:after="0" w:line="240" w:lineRule="auto"/>
+        <w:rPr>
+          <w:rFonts w:ascii="Times New Roman" w:eastAsia="Times New Roman" w:hAnsi="Times New Roman" w:cs="Times New Roman"/>
+          <w:color w:val="0F1111"/>
+          <w:sz w:val="24"/>
+          <w:szCs w:val="24"/>
+          <w:lang w:eastAsia="en-IN"/>
+        </w:rPr>
+      </w:pPr>
+    </w:p>
+    <w:p>
+      <w:pPr>
+        <w:rPr>
+          <w:rFonts w:ascii="Times New Roman" w:eastAsia="Times New Roman" w:hAnsi="Times New Roman" w:cs="Times New Roman"/>
+          <w:b/>
+          <w:bCs/>
+          <w:color w:val="0F1111"/>
+          <w:sz w:val="28"/>
+          <w:szCs w:val="28"/>
+          <w:u w:val="single"/>
+          <w:lang w:eastAsia="en-IN"/>
+        </w:rPr>
+      </w:pPr>
+      <w:r>
+        <w:rPr>
+          <w:rFonts w:ascii="Times New Roman" w:eastAsia="Times New Roman" w:hAnsi="Times New Roman" w:cs="Times New Roman"/>
+          <w:b/>
+          <w:bCs/>
+          <w:color w:val="0F1111"/>
+          <w:sz w:val="28"/>
+          <w:szCs w:val="28"/>
+          <w:u w:val="single"/>
+          <w:lang w:eastAsia="en-IN"/>
+        </w:rPr>
+        <w:br w:type="page"/>
+      </w:r>
+    </w:p>
+    <w:p>
+      <w:pPr>
+        <w:shd w:val="clear" w:color="auto" w:fill="FFFFFF"/>
+        <w:spacing w:after="0" w:line="240" w:lineRule="auto"/>
+        <w:rPr>
+          <w:rFonts w:ascii="Times New Roman" w:eastAsia="Times New Roman" w:hAnsi="Times New Roman" w:cs="Times New Roman"/>
+          <w:b/>
+          <w:bCs/>
+          <w:color w:val="0F1111"/>
+          <w:sz w:val="28"/>
+          <w:szCs w:val="28"/>
+          <w:u w:val="single"/>
+          <w:lang w:eastAsia="en-IN"/>
+        </w:rPr>
+      </w:pPr>
+      <w:r>
+        <w:rPr>
+          <w:rFonts w:ascii="Times New Roman" w:eastAsia="Times New Roman" w:hAnsi="Times New Roman" w:cs="Times New Roman"/>
+          <w:b/>
+          <w:bCs/>
+          <w:color w:val="0F1111"/>
+          <w:sz w:val="28"/>
+          <w:szCs w:val="28"/>
+          <w:u w:val="single"/>
+          <w:lang w:eastAsia="en-IN"/>
+        </w:rPr>
+        <w:lastRenderedPageBreak/>
+        <w:t>Working:</w:t>
+      </w:r>
+    </w:p>
+    <w:p>
+      <w:pPr>
+        <w:shd w:val="clear" w:color="auto" w:fill="FFFFFF"/>
+        <w:spacing w:after="0" w:line="240" w:lineRule="auto"/>
+        <w:rPr>
+          <w:rFonts w:ascii="Times New Roman" w:hAnsi="Times New Roman" w:cs="Times New Roman"/>
+          <w:color w:val="000000"/>
+          <w:sz w:val="27"/>
+          <w:szCs w:val="27"/>
+        </w:rPr>
+      </w:pPr>
+      <w:r>
+        <w:rPr>
+          <w:rFonts w:ascii="Times New Roman" w:hAnsi="Times New Roman" w:cs="Times New Roman"/>
+          <w:color w:val="000000"/>
+          <w:sz w:val="27"/>
+          <w:szCs w:val="27"/>
+        </w:rPr>
+        <w:t>Many vending machines are equipped with metal spirals to hold products in place.</w:t>
+      </w:r>
+      <w:r>
+        <w:rPr>
+          <w:rFonts w:ascii="Times New Roman" w:hAnsi="Times New Roman" w:cs="Times New Roman"/>
+          <w:color w:val="000000"/>
+          <w:sz w:val="27"/>
+          <w:szCs w:val="27"/>
+        </w:rPr>
+        <w:t xml:space="preserve"> O</w:t>
+      </w:r>
+      <w:r>
+        <w:rPr>
+          <w:rFonts w:ascii="Times New Roman" w:hAnsi="Times New Roman" w:cs="Times New Roman"/>
+          <w:color w:val="000000"/>
+          <w:sz w:val="27"/>
+          <w:szCs w:val="27"/>
+        </w:rPr>
+        <w:t xml:space="preserve">f course, those spirals are easy to observe if you're peering through a machine with a glass </w:t>
+      </w:r>
+      <w:r>
+        <w:rPr>
+          <w:rFonts w:ascii="Times New Roman" w:hAnsi="Times New Roman" w:cs="Times New Roman"/>
+          <w:color w:val="000000"/>
+          <w:sz w:val="27"/>
+          <w:szCs w:val="27"/>
+        </w:rPr>
+        <w:t>frame</w:t>
+      </w:r>
+      <w:r>
+        <w:rPr>
+          <w:rFonts w:ascii="Times New Roman" w:hAnsi="Times New Roman" w:cs="Times New Roman"/>
+          <w:color w:val="000000"/>
+          <w:sz w:val="27"/>
+          <w:szCs w:val="27"/>
+        </w:rPr>
+        <w:t>.</w:t>
+      </w:r>
+    </w:p>
+    <w:p>
+      <w:pPr>
+        <w:shd w:val="clear" w:color="auto" w:fill="FFFFFF"/>
+        <w:spacing w:after="0" w:line="240" w:lineRule="auto"/>
+        <w:rPr>
+          <w:rFonts w:ascii="Times New Roman" w:hAnsi="Times New Roman" w:cs="Times New Roman"/>
+          <w:color w:val="000000"/>
+          <w:sz w:val="27"/>
+          <w:szCs w:val="27"/>
+        </w:rPr>
+      </w:pPr>
+      <w:r>
+        <w:rPr>
+          <w:rFonts w:ascii="Times New Roman" w:hAnsi="Times New Roman" w:cs="Times New Roman"/>
+          <w:noProof/>
+          <w:color w:val="000000"/>
+          <w:sz w:val="27"/>
+          <w:szCs w:val="27"/>
+        </w:rPr>
+        <w:drawing>
+          <wp:inline distT="0" distB="0" distL="0" distR="0" wp14:anchorId="7332A158" wp14:editId="78649A83">
+            <wp:extent cx="5731510" cy="2361565"/>
+            <wp:effectExtent l="0" t="0" r="2540" b="635"/>
+            <wp:docPr id="25" name="Picture 25"/>
+            <wp:cNvGraphicFramePr>
+              <a:graphicFrameLocks xmlns:a="http://schemas.openxmlformats.org/drawingml/2006/main" noChangeAspect="1"/>
+            </wp:cNvGraphicFramePr>
+            <a:graphic xmlns:a="http://schemas.openxmlformats.org/drawingml/2006/main">
+              <a:graphicData uri="http://schemas.openxmlformats.org/drawingml/2006/picture">
+                <pic:pic xmlns:pic="http://schemas.openxmlformats.org/drawingml/2006/picture">
+                  <pic:nvPicPr>
+                    <pic:cNvPr id="6" name="Picture 6"/>
+                    <pic:cNvPicPr/>
+                  </pic:nvPicPr>
+                  <pic:blipFill>
+                    <a:blip r:embed="rId25">
+                      <a:extLst>
+                        <a:ext uri="{28A0092B-C50C-407E-A947-70E740481C1C}">
+                          <a14:useLocalDpi xmlns:a14="http://schemas.microsoft.com/office/drawing/2010/main" val="0"/>
+                        </a:ext>
+                      </a:extLst>
+                    </a:blip>
+                    <a:stretch>
+                      <a:fillRect/>
+                    </a:stretch>
+                  </pic:blipFill>
+                  <pic:spPr>
+                    <a:xfrm>
+                      <a:off x="0" y="0"/>
+                      <a:ext cx="5731510" cy="2361565"/>
+                    </a:xfrm>
+                    <a:prstGeom prst="rect">
+                      <a:avLst/>
+                    </a:prstGeom>
+                  </pic:spPr>
+                </pic:pic>
+              </a:graphicData>
+            </a:graphic>
+          </wp:inline>
+        </w:drawing>
+      </w:r>
+    </w:p>
+    <w:p>
+      <w:pPr>
+        <w:shd w:val="clear" w:color="auto" w:fill="FFFFFF"/>
+        <w:spacing w:after="0" w:line="240" w:lineRule="auto"/>
+        <w:rPr>
+          <w:rFonts w:ascii="Times New Roman" w:hAnsi="Times New Roman" w:cs="Times New Roman"/>
+          <w:color w:val="000000"/>
+          <w:sz w:val="27"/>
+          <w:szCs w:val="27"/>
+        </w:rPr>
+      </w:pPr>
+    </w:p>
+    <w:p>
+      <w:pPr>
+        <w:shd w:val="clear" w:color="auto" w:fill="FFFFFF"/>
+        <w:spacing w:after="0" w:line="240" w:lineRule="auto"/>
+        <w:rPr>
+          <w:rFonts w:ascii="Times New Roman" w:hAnsi="Times New Roman" w:cs="Times New Roman"/>
+          <w:color w:val="000000"/>
+          <w:sz w:val="27"/>
+          <w:szCs w:val="27"/>
+        </w:rPr>
+      </w:pPr>
+      <w:r>
+        <w:rPr>
+          <w:rFonts w:ascii="Times New Roman" w:hAnsi="Times New Roman" w:cs="Times New Roman"/>
+          <w:color w:val="000000"/>
+          <w:sz w:val="27"/>
+          <w:szCs w:val="27"/>
+        </w:rPr>
+        <w:t xml:space="preserve">The metal spirals that hold products in place are controlled by a motor, which turns the coils once the </w:t>
+      </w:r>
+      <w:r>
+        <w:rPr>
+          <w:rFonts w:ascii="Times New Roman" w:hAnsi="Times New Roman" w:cs="Times New Roman"/>
+          <w:color w:val="000000"/>
+          <w:sz w:val="27"/>
+          <w:szCs w:val="27"/>
+        </w:rPr>
+        <w:t>processing unit</w:t>
+      </w:r>
+      <w:r>
+        <w:rPr>
+          <w:rFonts w:ascii="Times New Roman" w:hAnsi="Times New Roman" w:cs="Times New Roman"/>
+          <w:color w:val="000000"/>
+          <w:sz w:val="27"/>
+          <w:szCs w:val="27"/>
+        </w:rPr>
+        <w:t xml:space="preserve"> has determined. This allows </w:t>
+      </w:r>
+      <w:r>
+        <w:rPr>
+          <w:rFonts w:ascii="Times New Roman" w:hAnsi="Times New Roman" w:cs="Times New Roman"/>
+          <w:color w:val="000000"/>
+          <w:sz w:val="27"/>
+          <w:szCs w:val="27"/>
+        </w:rPr>
+        <w:t>to deliver</w:t>
+      </w:r>
+      <w:r>
+        <w:rPr>
+          <w:rFonts w:ascii="Times New Roman" w:hAnsi="Times New Roman" w:cs="Times New Roman"/>
+          <w:color w:val="000000"/>
+          <w:sz w:val="27"/>
+          <w:szCs w:val="27"/>
+        </w:rPr>
+        <w:t xml:space="preserve"> your product</w:t>
+      </w:r>
+      <w:r>
+        <w:rPr>
+          <w:rFonts w:ascii="Times New Roman" w:hAnsi="Times New Roman" w:cs="Times New Roman"/>
+          <w:color w:val="000000"/>
+          <w:sz w:val="27"/>
+          <w:szCs w:val="27"/>
+        </w:rPr>
+        <w:t>s</w:t>
+      </w:r>
+      <w:r>
+        <w:rPr>
+          <w:rFonts w:ascii="Times New Roman" w:hAnsi="Times New Roman" w:cs="Times New Roman"/>
+          <w:color w:val="000000"/>
+          <w:sz w:val="27"/>
+          <w:szCs w:val="27"/>
+        </w:rPr>
+        <w:t xml:space="preserve"> to drop to the bottom where you can finally </w:t>
+      </w:r>
+      <w:r>
+        <w:rPr>
+          <w:rFonts w:ascii="Times New Roman" w:hAnsi="Times New Roman" w:cs="Times New Roman"/>
+          <w:color w:val="000000"/>
+          <w:sz w:val="27"/>
+          <w:szCs w:val="27"/>
+        </w:rPr>
+        <w:t>pick</w:t>
+      </w:r>
+      <w:r>
+        <w:rPr>
+          <w:rFonts w:ascii="Times New Roman" w:hAnsi="Times New Roman" w:cs="Times New Roman"/>
+          <w:color w:val="000000"/>
+          <w:sz w:val="27"/>
+          <w:szCs w:val="27"/>
+        </w:rPr>
+        <w:t xml:space="preserve"> it.</w:t>
+      </w:r>
+    </w:p>
+    <w:p>
+      <w:pPr>
+        <w:shd w:val="clear" w:color="auto" w:fill="FFFFFF"/>
+        <w:spacing w:after="0" w:line="240" w:lineRule="auto"/>
+        <w:jc w:val="center"/>
+        <w:rPr>
+          <w:rFonts w:ascii="Times New Roman" w:hAnsi="Times New Roman" w:cs="Times New Roman"/>
+          <w:color w:val="000000"/>
+          <w:sz w:val="27"/>
+          <w:szCs w:val="27"/>
+        </w:rPr>
+      </w:pPr>
+      <w:r>
+        <w:rPr>
+          <w:rFonts w:ascii="Times New Roman" w:hAnsi="Times New Roman" w:cs="Times New Roman"/>
+          <w:noProof/>
+          <w:color w:val="000000"/>
+          <w:sz w:val="27"/>
+          <w:szCs w:val="27"/>
+        </w:rPr>
+        <w:drawing>
+          <wp:inline distT="0" distB="0" distL="0" distR="0" wp14:anchorId="46888302" wp14:editId="7D275E49">
+            <wp:extent cx="3684250" cy="3174883"/>
+            <wp:effectExtent l="0" t="0" r="0" b="6985"/>
+            <wp:docPr id="31" name="Picture 31"/>
+            <wp:cNvGraphicFramePr>
+              <a:graphicFrameLocks xmlns:a="http://schemas.openxmlformats.org/drawingml/2006/main" noChangeAspect="1"/>
+            </wp:cNvGraphicFramePr>
+            <a:graphic xmlns:a="http://schemas.openxmlformats.org/drawingml/2006/main">
+              <a:graphicData uri="http://schemas.openxmlformats.org/drawingml/2006/picture">
+                <pic:pic xmlns:pic="http://schemas.openxmlformats.org/drawingml/2006/picture">
+                  <pic:nvPicPr>
+                    <pic:cNvPr id="7" name="Picture 7"/>
+                    <pic:cNvPicPr/>
+                  </pic:nvPicPr>
+                  <pic:blipFill rotWithShape="1">
+                    <a:blip r:embed="rId26">
+                      <a:extLst>
+                        <a:ext uri="{28A0092B-C50C-407E-A947-70E740481C1C}">
+                          <a14:useLocalDpi xmlns:a14="http://schemas.microsoft.com/office/drawing/2010/main" val="0"/>
+                        </a:ext>
+                      </a:extLst>
+                    </a:blip>
+                    <a:srcRect b="8612"/>
+                    <a:stretch/>
+                  </pic:blipFill>
+                  <pic:spPr bwMode="auto">
+                    <a:xfrm>
+                      <a:off x="0" y="0"/>
+                      <a:ext cx="3696472" cy="3185415"/>
+                    </a:xfrm>
+                    <a:prstGeom prst="rect">
+                      <a:avLst/>
+                    </a:prstGeom>
+                    <a:ln>
+                      <a:noFill/>
+                    </a:ln>
+                    <a:extLst>
+                      <a:ext uri="{53640926-AAD7-44D8-BBD7-CCE9431645EC}">
+                        <a14:shadowObscured xmlns:a14="http://schemas.microsoft.com/office/drawing/2010/main"/>
+                      </a:ext>
+                    </a:extLst>
+                  </pic:spPr>
+                </pic:pic>
+              </a:graphicData>
+            </a:graphic>
+          </wp:inline>
+        </w:drawing>
+      </w:r>
+    </w:p>
+    <w:p>
+      <w:pPr>
+        <w:shd w:val="clear" w:color="auto" w:fill="FFFFFF"/>
+        <w:spacing w:after="0" w:line="240" w:lineRule="auto"/>
+        <w:rPr>
+          <w:rFonts w:ascii="Times New Roman" w:hAnsi="Times New Roman" w:cs="Times New Roman"/>
+          <w:color w:val="000000"/>
+          <w:sz w:val="27"/>
+          <w:szCs w:val="27"/>
+        </w:rPr>
+      </w:pPr>
+    </w:p>
+    <w:p>
+      <w:pPr>
+        <w:shd w:val="clear" w:color="auto" w:fill="FFFFFF"/>
+        <w:spacing w:after="0" w:line="240" w:lineRule="auto"/>
+        <w:rPr>
+          <w:rFonts w:ascii="Times New Roman" w:hAnsi="Times New Roman" w:cs="Times New Roman"/>
+          <w:color w:val="000000"/>
+          <w:sz w:val="27"/>
+          <w:szCs w:val="27"/>
+        </w:rPr>
+      </w:pPr>
+      <w:r>
+        <w:rPr>
+          <w:rFonts w:ascii="Times New Roman" w:hAnsi="Times New Roman" w:cs="Times New Roman"/>
+          <w:color w:val="000000"/>
+          <w:sz w:val="27"/>
+          <w:szCs w:val="27"/>
+        </w:rPr>
+        <w:t xml:space="preserve">At the bottom of the vending machine, </w:t>
+      </w:r>
+      <w:r>
+        <w:rPr>
+          <w:rFonts w:ascii="Times New Roman" w:hAnsi="Times New Roman" w:cs="Times New Roman"/>
+          <w:color w:val="000000"/>
+          <w:sz w:val="27"/>
+          <w:szCs w:val="27"/>
+        </w:rPr>
+        <w:t>A</w:t>
+      </w:r>
+      <w:r>
+        <w:rPr>
+          <w:rFonts w:ascii="Times New Roman" w:hAnsi="Times New Roman" w:cs="Times New Roman"/>
+          <w:color w:val="000000"/>
+          <w:sz w:val="27"/>
+          <w:szCs w:val="27"/>
+        </w:rPr>
+        <w:t xml:space="preserve"> </w:t>
+      </w:r>
+      <w:r>
+        <w:rPr>
+          <w:rFonts w:ascii="Times New Roman" w:hAnsi="Times New Roman" w:cs="Times New Roman"/>
+          <w:color w:val="000000"/>
+          <w:sz w:val="27"/>
+          <w:szCs w:val="27"/>
+        </w:rPr>
+        <w:t>motion sensor</w:t>
+      </w:r>
+      <w:r>
+        <w:rPr>
+          <w:rFonts w:ascii="Times New Roman" w:hAnsi="Times New Roman" w:cs="Times New Roman"/>
+          <w:color w:val="000000"/>
+          <w:sz w:val="27"/>
+          <w:szCs w:val="27"/>
+        </w:rPr>
+        <w:t xml:space="preserve"> determines if your product has been released by the metal spirals. When your product falls </w:t>
+      </w:r>
+      <w:r>
+        <w:rPr>
+          <w:rFonts w:ascii="Times New Roman" w:hAnsi="Times New Roman" w:cs="Times New Roman"/>
+          <w:color w:val="000000"/>
+          <w:sz w:val="27"/>
+          <w:szCs w:val="27"/>
+        </w:rPr>
+        <w:t>motion sensor detects that there is a product successfully arrived.</w:t>
+      </w:r>
+    </w:p>
+    <w:p>
+      <w:pPr>
+        <w:rPr>
+          <w:rFonts w:ascii="Times New Roman" w:hAnsi="Times New Roman" w:cs="Times New Roman"/>
+        </w:rPr>
+      </w:pPr>
+      <w:r>
+        <w:rPr>
+          <w:rFonts w:ascii="Times New Roman" w:hAnsi="Times New Roman" w:cs="Times New Roman"/>
+        </w:rPr>
+        <w:br w:type="page"/>
+      </w:r>
+    </w:p>
+    <w:p>
+      <w:pPr>
         <w:rPr>
           <w:rFonts w:ascii="Times New Roman" w:hAnsi="Times New Roman" w:cs="Times New Roman"/>
           <w:b/>
@@ -3809,7 +4704,7 @@
                     </pic:cNvPicPr>
                   </pic:nvPicPr>
                   <pic:blipFill>
-                    <a:blip r:embed="rId24">
+                    <a:blip r:embed="rId27">
                       <a:extLst>
                         <a:ext uri="{28A0092B-C50C-407E-A947-70E740481C1C}">
                           <a14:useLocalDpi xmlns:a14="http://schemas.microsoft.com/office/drawing/2010/main" val="0"/>
@@ -3890,7 +4785,7 @@
                     </pic:cNvPicPr>
                   </pic:nvPicPr>
                   <pic:blipFill>
-                    <a:blip r:embed="rId25" cstate="print">
+                    <a:blip r:embed="rId28" cstate="print">
                       <a:extLst>
                         <a:ext uri="{28A0092B-C50C-407E-A947-70E740481C1C}">
                           <a14:useLocalDpi xmlns:a14="http://schemas.microsoft.com/office/drawing/2010/main" val="0"/>
@@ -4035,7 +4930,7 @@
                     </pic:cNvPicPr>
                   </pic:nvPicPr>
                   <pic:blipFill>
-                    <a:blip r:embed="rId26">
+                    <a:blip r:embed="rId29">
                       <a:extLst>
                         <a:ext uri="{28A0092B-C50C-407E-A947-70E740481C1C}">
                           <a14:useLocalDpi xmlns:a14="http://schemas.microsoft.com/office/drawing/2010/main" val="0"/>
@@ -4089,7 +4984,7 @@
                     </pic:cNvPicPr>
                   </pic:nvPicPr>
                   <pic:blipFill>
-                    <a:blip r:embed="rId27">
+                    <a:blip r:embed="rId30">
                       <a:extLst>
                         <a:ext uri="{28A0092B-C50C-407E-A947-70E740481C1C}">
                           <a14:useLocalDpi xmlns:a14="http://schemas.microsoft.com/office/drawing/2010/main" val="0"/>
@@ -4143,7 +5038,7 @@
                     </pic:cNvPicPr>
                   </pic:nvPicPr>
                   <pic:blipFill>
-                    <a:blip r:embed="rId28" cstate="print">
+                    <a:blip r:embed="rId31" cstate="print">
                       <a:extLst>
                         <a:ext uri="{28A0092B-C50C-407E-A947-70E740481C1C}">
                           <a14:useLocalDpi xmlns:a14="http://schemas.microsoft.com/office/drawing/2010/main" val="0"/>
@@ -4578,7 +5473,7 @@
                     </pic:cNvPicPr>
                   </pic:nvPicPr>
                   <pic:blipFill>
-                    <a:blip r:embed="rId29" cstate="print">
+                    <a:blip r:embed="rId32" cstate="print">
                       <a:extLst>
                         <a:ext uri="{28A0092B-C50C-407E-A947-70E740481C1C}">
                           <a14:useLocalDpi xmlns:a14="http://schemas.microsoft.com/office/drawing/2010/main" val="0"/>
@@ -4740,7 +5635,7 @@
                     </pic:cNvPicPr>
                   </pic:nvPicPr>
                   <pic:blipFill>
-                    <a:blip r:embed="rId30" cstate="print">
+                    <a:blip r:embed="rId33" cstate="print">
                       <a:extLst>
                         <a:ext uri="{28A0092B-C50C-407E-A947-70E740481C1C}">
                           <a14:useLocalDpi xmlns:a14="http://schemas.microsoft.com/office/drawing/2010/main" val="0"/>
@@ -4922,7 +5817,7 @@
                     </pic:cNvPicPr>
                   </pic:nvPicPr>
                   <pic:blipFill>
-                    <a:blip r:embed="rId31" cstate="print">
+                    <a:blip r:embed="rId34" cstate="print">
                       <a:extLst>
                         <a:ext uri="{28A0092B-C50C-407E-A947-70E740481C1C}">
                           <a14:useLocalDpi xmlns:a14="http://schemas.microsoft.com/office/drawing/2010/main" val="0"/>
@@ -5090,7 +5985,7 @@
                     </pic:cNvPicPr>
                   </pic:nvPicPr>
                   <pic:blipFill>
-                    <a:blip r:embed="rId32">
+                    <a:blip r:embed="rId35">
                       <a:extLst>
                         <a:ext uri="{28A0092B-C50C-407E-A947-70E740481C1C}">
                           <a14:useLocalDpi xmlns:a14="http://schemas.microsoft.com/office/drawing/2010/main" val="0"/>
@@ -5214,7 +6109,7 @@
                     </pic:cNvPicPr>
                   </pic:nvPicPr>
                   <pic:blipFill>
-                    <a:blip r:embed="rId33" cstate="print">
+                    <a:blip r:embed="rId36" cstate="print">
                       <a:extLst>
                         <a:ext uri="{28A0092B-C50C-407E-A947-70E740481C1C}">
                           <a14:useLocalDpi xmlns:a14="http://schemas.microsoft.com/office/drawing/2010/main" val="0"/>
@@ -5387,7 +6282,7 @@
                     </pic:cNvPicPr>
                   </pic:nvPicPr>
                   <pic:blipFill>
-                    <a:blip r:embed="rId34" cstate="print">
+                    <a:blip r:embed="rId37" cstate="print">
                       <a:extLst>
                         <a:ext uri="{28A0092B-C50C-407E-A947-70E740481C1C}">
                           <a14:useLocalDpi xmlns:a14="http://schemas.microsoft.com/office/drawing/2010/main" val="0"/>
@@ -5608,7 +6503,7 @@
                     </pic:cNvPicPr>
                   </pic:nvPicPr>
                   <pic:blipFill>
-                    <a:blip r:embed="rId35" cstate="print">
+                    <a:blip r:embed="rId38" cstate="print">
                       <a:extLst>
                         <a:ext uri="{28A0092B-C50C-407E-A947-70E740481C1C}">
                           <a14:useLocalDpi xmlns:a14="http://schemas.microsoft.com/office/drawing/2010/main" val="0"/>
@@ -5773,7 +6668,7 @@
                     </pic:cNvPicPr>
                   </pic:nvPicPr>
                   <pic:blipFill>
-                    <a:blip r:embed="rId36" cstate="print">
+                    <a:blip r:embed="rId39" cstate="print">
                       <a:extLst>
                         <a:ext uri="{28A0092B-C50C-407E-A947-70E740481C1C}">
                           <a14:useLocalDpi xmlns:a14="http://schemas.microsoft.com/office/drawing/2010/main" val="0"/>
@@ -6022,7 +6917,7 @@
                     </pic:cNvPicPr>
                   </pic:nvPicPr>
                   <pic:blipFill>
-                    <a:blip r:embed="rId37" cstate="print">
+                    <a:blip r:embed="rId40" cstate="print">
                       <a:extLst>
                         <a:ext uri="{28A0092B-C50C-407E-A947-70E740481C1C}">
                           <a14:useLocalDpi xmlns:a14="http://schemas.microsoft.com/office/drawing/2010/main" val="0"/>
@@ -6266,7 +7161,7 @@
                     </pic:cNvPicPr>
                   </pic:nvPicPr>
                   <pic:blipFill>
-                    <a:blip r:embed="rId38" cstate="print">
+                    <a:blip r:embed="rId41" cstate="print">
                       <a:extLst>
                         <a:ext uri="{28A0092B-C50C-407E-A947-70E740481C1C}">
                           <a14:useLocalDpi xmlns:a14="http://schemas.microsoft.com/office/drawing/2010/main" val="0"/>
@@ -6502,7 +7397,7 @@
                     </pic:cNvPicPr>
                   </pic:nvPicPr>
                   <pic:blipFill>
-                    <a:blip r:embed="rId39" cstate="print">
+                    <a:blip r:embed="rId42" cstate="print">
                       <a:extLst>
                         <a:ext uri="{28A0092B-C50C-407E-A947-70E740481C1C}">
                           <a14:useLocalDpi xmlns:a14="http://schemas.microsoft.com/office/drawing/2010/main" val="0"/>
@@ -6943,7 +7838,7 @@
                     </pic:cNvPicPr>
                   </pic:nvPicPr>
                   <pic:blipFill>
-                    <a:blip r:embed="rId40" cstate="print">
+                    <a:blip r:embed="rId43" cstate="print">
                       <a:extLst>
                         <a:ext uri="{28A0092B-C50C-407E-A947-70E740481C1C}">
                           <a14:useLocalDpi xmlns:a14="http://schemas.microsoft.com/office/drawing/2010/main" val="0"/>
@@ -7102,7 +7997,7 @@
                     <pic:cNvPicPr/>
                   </pic:nvPicPr>
                   <pic:blipFill>
-                    <a:blip r:embed="rId41">
+                    <a:blip r:embed="rId44">
                       <a:extLst>
                         <a:ext uri="{28A0092B-C50C-407E-A947-70E740481C1C}">
                           <a14:useLocalDpi xmlns:a14="http://schemas.microsoft.com/office/drawing/2010/main" val="0"/>
@@ -7410,7 +8305,7 @@
                     </pic:cNvPicPr>
                   </pic:nvPicPr>
                   <pic:blipFill>
-                    <a:blip r:embed="rId42" cstate="print">
+                    <a:blip r:embed="rId45" cstate="print">
                       <a:extLst>
                         <a:ext uri="{28A0092B-C50C-407E-A947-70E740481C1C}">
                           <a14:useLocalDpi xmlns:a14="http://schemas.microsoft.com/office/drawing/2010/main" val="0"/>
@@ -7645,7 +8540,7 @@
                     </pic:cNvPicPr>
                   </pic:nvPicPr>
                   <pic:blipFill rotWithShape="1">
-                    <a:blip r:embed="rId43" cstate="print"/>
+                    <a:blip r:embed="rId46" cstate="print"/>
                     <a:srcRect l="13460" t="2252" r="45107" b="15632"/>
                     <a:stretch/>
                   </pic:blipFill>
@@ -7836,7 +8731,7 @@
                     </pic:cNvPicPr>
                   </pic:nvPicPr>
                   <pic:blipFill rotWithShape="1">
-                    <a:blip r:embed="rId44" cstate="print"/>
+                    <a:blip r:embed="rId47" cstate="print"/>
                     <a:srcRect l="5240" r="38226" b="6951"/>
                     <a:stretch/>
                   </pic:blipFill>
@@ -8025,7 +8920,7 @@
                     </pic:cNvPicPr>
                   </pic:nvPicPr>
                   <pic:blipFill>
-                    <a:blip r:embed="rId45" cstate="print"/>
+                    <a:blip r:embed="rId48" cstate="print"/>
                     <a:srcRect l="6042" r="35607" b="4237"/>
                     <a:stretch>
                       <a:fillRect/>
@@ -8296,7 +9191,7 @@
                     </pic:cNvPicPr>
                   </pic:nvPicPr>
                   <pic:blipFill>
-                    <a:blip r:embed="rId46" cstate="print"/>
+                    <a:blip r:embed="rId49" cstate="print"/>
                     <a:srcRect/>
                     <a:stretch>
                       <a:fillRect/>
@@ -8473,7 +9368,7 @@
                     </pic:cNvPicPr>
                   </pic:nvPicPr>
                   <pic:blipFill rotWithShape="1">
-                    <a:blip r:embed="rId47" cstate="print"/>
+                    <a:blip r:embed="rId50" cstate="print"/>
                     <a:srcRect l="14385" t="2784" r="45052" b="16346"/>
                     <a:stretch/>
                   </pic:blipFill>
@@ -8625,6 +9520,7 @@
         </w:rPr>
         <w:t xml:space="preserve"> </w:t>
       </w:r>
+      <w:proofErr w:type="gramStart"/>
       <w:r>
         <w:rPr>
           <w:rFonts w:ascii="Times New Roman" w:hAnsi="Times New Roman" w:cs="Times New Roman"/>
@@ -8633,6 +9529,7 @@
         </w:rPr>
         <w:t>contact</w:t>
       </w:r>
+      <w:proofErr w:type="gramEnd"/>
       <w:r>
         <w:rPr>
           <w:rFonts w:ascii="Times New Roman" w:hAnsi="Times New Roman" w:cs="Times New Roman"/>
@@ -8834,7 +9731,7 @@
                     </pic:cNvPicPr>
                   </pic:nvPicPr>
                   <pic:blipFill rotWithShape="1">
-                    <a:blip r:embed="rId48" cstate="print">
+                    <a:blip r:embed="rId51" cstate="print">
                       <a:extLst>
                         <a:ext uri="{28A0092B-C50C-407E-A947-70E740481C1C}">
                           <a14:useLocalDpi xmlns:a14="http://schemas.microsoft.com/office/drawing/2010/main" val="0"/>
@@ -8998,7 +9895,7 @@
                     </pic:cNvPicPr>
                   </pic:nvPicPr>
                   <pic:blipFill rotWithShape="1">
-                    <a:blip r:embed="rId49">
+                    <a:blip r:embed="rId52">
                       <a:extLst>
                         <a:ext uri="{28A0092B-C50C-407E-A947-70E740481C1C}">
                           <a14:useLocalDpi xmlns:a14="http://schemas.microsoft.com/office/drawing/2010/main" val="0"/>
@@ -9241,7 +10138,7 @@
                     </pic:cNvPicPr>
                   </pic:nvPicPr>
                   <pic:blipFill rotWithShape="1">
-                    <a:blip r:embed="rId50">
+                    <a:blip r:embed="rId53">
                       <a:extLst>
                         <a:ext uri="{28A0092B-C50C-407E-A947-70E740481C1C}">
                           <a14:useLocalDpi xmlns:a14="http://schemas.microsoft.com/office/drawing/2010/main" val="0"/>
@@ -9416,7 +10313,7 @@
                     </pic:cNvPicPr>
                   </pic:nvPicPr>
                   <pic:blipFill rotWithShape="1">
-                    <a:blip r:embed="rId51">
+                    <a:blip r:embed="rId54">
                       <a:extLst>
                         <a:ext uri="{28A0092B-C50C-407E-A947-70E740481C1C}">
                           <a14:useLocalDpi xmlns:a14="http://schemas.microsoft.com/office/drawing/2010/main" val="0"/>
@@ -9661,7 +10558,7 @@
                     </pic:cNvPicPr>
                   </pic:nvPicPr>
                   <pic:blipFill rotWithShape="1">
-                    <a:blip r:embed="rId52">
+                    <a:blip r:embed="rId55">
                       <a:extLst>
                         <a:ext uri="{28A0092B-C50C-407E-A947-70E740481C1C}">
                           <a14:useLocalDpi xmlns:a14="http://schemas.microsoft.com/office/drawing/2010/main" val="0"/>
@@ -9734,7 +10631,7 @@
                     </pic:cNvPicPr>
                   </pic:nvPicPr>
                   <pic:blipFill rotWithShape="1">
-                    <a:blip r:embed="rId53">
+                    <a:blip r:embed="rId56">
                       <a:extLst>
                         <a:ext uri="{28A0092B-C50C-407E-A947-70E740481C1C}">
                           <a14:useLocalDpi xmlns:a14="http://schemas.microsoft.com/office/drawing/2010/main" val="0"/>
@@ -10677,7 +11574,7 @@
       </w:r>
     </w:p>
     <w:sectPr>
-      <w:footerReference w:type="default" r:id="rId54"/>
+      <w:footerReference w:type="default" r:id="rId57"/>
       <w:pgSz w:w="12240" w:h="15840"/>
       <w:pgMar w:top="1440" w:right="1440" w:bottom="1440" w:left="1440" w:header="720" w:footer="720" w:gutter="0"/>
       <w:pgBorders w:offsetFrom="page">
@@ -12784,6 +13681,155 @@
     </w:lvl>
   </w:abstractNum>
   <w:abstractNum w:abstractNumId="18" w15:restartNumberingAfterBreak="0">
+    <w:nsid w:val="73AB33C4"/>
+    <w:multiLevelType w:val="multilevel"/>
+    <w:tmpl w:val="23421558"/>
+    <w:lvl w:ilvl="0">
+      <w:start w:val="1"/>
+      <w:numFmt w:val="bullet"/>
+      <w:lvlText w:val=""/>
+      <w:lvlJc w:val="left"/>
+      <w:pPr>
+        <w:tabs>
+          <w:tab w:val="num" w:pos="720"/>
+        </w:tabs>
+        <w:ind w:left="720" w:hanging="360"/>
+      </w:pPr>
+      <w:rPr>
+        <w:rFonts w:ascii="Symbol" w:hAnsi="Symbol" w:hint="default"/>
+        <w:sz w:val="20"/>
+      </w:rPr>
+    </w:lvl>
+    <w:lvl w:ilvl="1" w:tentative="1">
+      <w:start w:val="1"/>
+      <w:numFmt w:val="bullet"/>
+      <w:lvlText w:val="o"/>
+      <w:lvlJc w:val="left"/>
+      <w:pPr>
+        <w:tabs>
+          <w:tab w:val="num" w:pos="1440"/>
+        </w:tabs>
+        <w:ind w:left="1440" w:hanging="360"/>
+      </w:pPr>
+      <w:rPr>
+        <w:rFonts w:ascii="Courier New" w:hAnsi="Courier New" w:hint="default"/>
+        <w:sz w:val="20"/>
+      </w:rPr>
+    </w:lvl>
+    <w:lvl w:ilvl="2" w:tentative="1">
+      <w:start w:val="1"/>
+      <w:numFmt w:val="bullet"/>
+      <w:lvlText w:val=""/>
+      <w:lvlJc w:val="left"/>
+      <w:pPr>
+        <w:tabs>
+          <w:tab w:val="num" w:pos="2160"/>
+        </w:tabs>
+        <w:ind w:left="2160" w:hanging="360"/>
+      </w:pPr>
+      <w:rPr>
+        <w:rFonts w:ascii="Wingdings" w:hAnsi="Wingdings" w:hint="default"/>
+        <w:sz w:val="20"/>
+      </w:rPr>
+    </w:lvl>
+    <w:lvl w:ilvl="3" w:tentative="1">
+      <w:start w:val="1"/>
+      <w:numFmt w:val="bullet"/>
+      <w:lvlText w:val=""/>
+      <w:lvlJc w:val="left"/>
+      <w:pPr>
+        <w:tabs>
+          <w:tab w:val="num" w:pos="2880"/>
+        </w:tabs>
+        <w:ind w:left="2880" w:hanging="360"/>
+      </w:pPr>
+      <w:rPr>
+        <w:rFonts w:ascii="Wingdings" w:hAnsi="Wingdings" w:hint="default"/>
+        <w:sz w:val="20"/>
+      </w:rPr>
+    </w:lvl>
+    <w:lvl w:ilvl="4" w:tentative="1">
+      <w:start w:val="1"/>
+      <w:numFmt w:val="bullet"/>
+      <w:lvlText w:val=""/>
+      <w:lvlJc w:val="left"/>
+      <w:pPr>
+        <w:tabs>
+          <w:tab w:val="num" w:pos="3600"/>
+        </w:tabs>
+        <w:ind w:left="3600" w:hanging="360"/>
+      </w:pPr>
+      <w:rPr>
+        <w:rFonts w:ascii="Wingdings" w:hAnsi="Wingdings" w:hint="default"/>
+        <w:sz w:val="20"/>
+      </w:rPr>
+    </w:lvl>
+    <w:lvl w:ilvl="5" w:tentative="1">
+      <w:start w:val="1"/>
+      <w:numFmt w:val="bullet"/>
+      <w:lvlText w:val=""/>
+      <w:lvlJc w:val="left"/>
+      <w:pPr>
+        <w:tabs>
+          <w:tab w:val="num" w:pos="4320"/>
+        </w:tabs>
+        <w:ind w:left="4320" w:hanging="360"/>
+      </w:pPr>
+      <w:rPr>
+        <w:rFonts w:ascii="Wingdings" w:hAnsi="Wingdings" w:hint="default"/>
+        <w:sz w:val="20"/>
+      </w:rPr>
+    </w:lvl>
+    <w:lvl w:ilvl="6" w:tentative="1">
+      <w:start w:val="1"/>
+      <w:numFmt w:val="bullet"/>
+      <w:lvlText w:val=""/>
+      <w:lvlJc w:val="left"/>
+      <w:pPr>
+        <w:tabs>
+          <w:tab w:val="num" w:pos="5040"/>
+        </w:tabs>
+        <w:ind w:left="5040" w:hanging="360"/>
+      </w:pPr>
+      <w:rPr>
+        <w:rFonts w:ascii="Wingdings" w:hAnsi="Wingdings" w:hint="default"/>
+        <w:sz w:val="20"/>
+      </w:rPr>
+    </w:lvl>
+    <w:lvl w:ilvl="7" w:tentative="1">
+      <w:start w:val="1"/>
+      <w:numFmt w:val="bullet"/>
+      <w:lvlText w:val=""/>
+      <w:lvlJc w:val="left"/>
+      <w:pPr>
+        <w:tabs>
+          <w:tab w:val="num" w:pos="5760"/>
+        </w:tabs>
+        <w:ind w:left="5760" w:hanging="360"/>
+      </w:pPr>
+      <w:rPr>
+        <w:rFonts w:ascii="Wingdings" w:hAnsi="Wingdings" w:hint="default"/>
+        <w:sz w:val="20"/>
+      </w:rPr>
+    </w:lvl>
+    <w:lvl w:ilvl="8" w:tentative="1">
+      <w:start w:val="1"/>
+      <w:numFmt w:val="bullet"/>
+      <w:lvlText w:val=""/>
+      <w:lvlJc w:val="left"/>
+      <w:pPr>
+        <w:tabs>
+          <w:tab w:val="num" w:pos="6480"/>
+        </w:tabs>
+        <w:ind w:left="6480" w:hanging="360"/>
+      </w:pPr>
+      <w:rPr>
+        <w:rFonts w:ascii="Wingdings" w:hAnsi="Wingdings" w:hint="default"/>
+        <w:sz w:val="20"/>
+      </w:rPr>
+    </w:lvl>
+  </w:abstractNum>
+  <w:abstractNum w:abstractNumId="19" w15:restartNumberingAfterBreak="0">
     <w:nsid w:val="75F34736"/>
     <w:multiLevelType w:val="hybridMultilevel"/>
     <w:tmpl w:val="39166298"/>
@@ -12896,7 +13942,7 @@
       </w:rPr>
     </w:lvl>
   </w:abstractNum>
-  <w:abstractNum w:abstractNumId="19" w15:restartNumberingAfterBreak="0">
+  <w:abstractNum w:abstractNumId="20" w15:restartNumberingAfterBreak="0">
     <w:nsid w:val="771C2CE1"/>
     <w:multiLevelType w:val="multilevel"/>
     <w:tmpl w:val="D6DA2C0A"/>
@@ -13045,7 +14091,7 @@
       </w:rPr>
     </w:lvl>
   </w:abstractNum>
-  <w:abstractNum w:abstractNumId="20" w15:restartNumberingAfterBreak="0">
+  <w:abstractNum w:abstractNumId="21" w15:restartNumberingAfterBreak="0">
     <w:nsid w:val="7AE447B9"/>
     <w:multiLevelType w:val="hybridMultilevel"/>
     <w:tmpl w:val="9A5EAC04"/>
@@ -13131,7 +14177,7 @@
       </w:pPr>
     </w:lvl>
   </w:abstractNum>
-  <w:abstractNum w:abstractNumId="21" w15:restartNumberingAfterBreak="0">
+  <w:abstractNum w:abstractNumId="22" w15:restartNumberingAfterBreak="0">
     <w:nsid w:val="7B026054"/>
     <w:multiLevelType w:val="hybridMultilevel"/>
     <w:tmpl w:val="7698128A"/>
@@ -13257,7 +14303,7 @@
     <w:abstractNumId w:val="6"/>
   </w:num>
   <w:num w:numId="5">
-    <w:abstractNumId w:val="21"/>
+    <w:abstractNumId w:val="22"/>
   </w:num>
   <w:num w:numId="6">
     <w:abstractNumId w:val="10"/>
@@ -13272,13 +14318,13 @@
     <w:abstractNumId w:val="1"/>
   </w:num>
   <w:num w:numId="10">
-    <w:abstractNumId w:val="18"/>
+    <w:abstractNumId w:val="19"/>
   </w:num>
   <w:num w:numId="11">
     <w:abstractNumId w:val="12"/>
   </w:num>
   <w:num w:numId="12">
-    <w:abstractNumId w:val="19"/>
+    <w:abstractNumId w:val="20"/>
   </w:num>
   <w:num w:numId="13">
     <w:abstractNumId w:val="7"/>
@@ -13296,7 +14342,7 @@
     <w:abstractNumId w:val="15"/>
   </w:num>
   <w:num w:numId="18">
-    <w:abstractNumId w:val="20"/>
+    <w:abstractNumId w:val="21"/>
   </w:num>
   <w:num w:numId="19">
     <w:abstractNumId w:val="17"/>
@@ -13309,6 +14355,9 @@
   </w:num>
   <w:num w:numId="22">
     <w:abstractNumId w:val="16"/>
+  </w:num>
+  <w:num w:numId="23">
+    <w:abstractNumId w:val="18"/>
   </w:num>
 </w:numbering>
 </file>

</xml_diff>